<commit_message>
Fixes to Multicore Programming to have a bit less emphasis on MTL, but not totally removed.
</commit_message>
<xml_diff>
--- a/modules/MulticoreProgramming/build/ProgrammingwithMultipleCores.docx
+++ b/modules/MulticoreProgramming/build/ProgrammingwithMultipleCores.docx
@@ -13,7 +13,7 @@
       <w:r>
         <w:rPr/>
         <w:pict>
-          <v:group style="position:absolute;margin-left:72pt;margin-top:81.463997pt;width:468pt;height:.1pt;mso-position-horizontal-relative:page;mso-position-vertical-relative:page;z-index:-931" coordorigin="1440,1629" coordsize="9360,2">
+          <v:group style="position:absolute;margin-left:72pt;margin-top:81.463997pt;width:468pt;height:.1pt;mso-position-horizontal-relative:page;mso-position-vertical-relative:page;z-index:-950" coordorigin="1440,1629" coordsize="9360,2">
             <v:shape style="position:absolute;left:1440;top:1629;width:9360;height:2" coordorigin="1440,1629" coordsize="9360,0" path="m1440,1629l10800,1629e" filled="f" stroked="t" strokeweight=".996pt" strokecolor="#000000">
               <v:path arrowok="t"/>
             </v:shape>
@@ -586,7 +586,7 @@
             <w:rPr>
               <w:color w:val="000000"/>
             </w:rPr>
-            <w:t>1</w:t>
+            <w:t>2</w:t>
           </w:r>
           <w:r>
             <w:rPr>
@@ -668,7 +668,7 @@
             <w:rPr>
               <w:color w:val="000000"/>
             </w:rPr>
-            <w:t>1</w:t>
+            <w:t>2</w:t>
           </w:r>
           <w:r>
             <w:rPr>
@@ -762,7 +762,7 @@
             <w:rPr>
               <w:color w:val="000000"/>
             </w:rPr>
-            <w:t>1</w:t>
+            <w:t>2</w:t>
           </w:r>
           <w:r>
             <w:rPr>
@@ -843,7 +843,7 @@
             <w:rPr>
               <w:color w:val="000000"/>
             </w:rPr>
-            <w:t>1</w:t>
+            <w:t>2</w:t>
           </w:r>
           <w:r>
             <w:rPr>
@@ -899,7 +899,7 @@
             <w:rPr>
               <w:color w:val="000000"/>
             </w:rPr>
-            <w:t>3</w:t>
+            <w:t>4</w:t>
           </w:r>
           <w:r>
             <w:rPr>
@@ -955,7 +955,7 @@
             <w:rPr>
               <w:color w:val="000000"/>
             </w:rPr>
-            <w:t>5</w:t>
+            <w:t>6</w:t>
           </w:r>
           <w:r>
             <w:rPr>
@@ -1059,7 +1059,7 @@
             <w:rPr>
               <w:color w:val="000000"/>
             </w:rPr>
-            <w:t>6</w:t>
+            <w:t>7</w:t>
           </w:r>
           <w:r>
             <w:rPr>
@@ -1115,7 +1115,7 @@
             <w:rPr>
               <w:color w:val="000000"/>
             </w:rPr>
-            <w:t>6</w:t>
+            <w:t>7</w:t>
           </w:r>
           <w:r>
             <w:rPr>
@@ -1177,7 +1177,7 @@
             <w:rPr>
               <w:color w:val="000000"/>
             </w:rPr>
-            <w:t>7</w:t>
+            <w:t>8</w:t>
           </w:r>
           <w:r>
             <w:rPr>
@@ -1219,7 +1219,7 @@
             <w:rPr>
               <w:color w:val="000000"/>
             </w:rPr>
-            <w:t>7</w:t>
+            <w:t>8</w:t>
           </w:r>
           <w:r>
             <w:rPr>
@@ -1274,7 +1274,7 @@
             <w:rPr>
               <w:color w:val="000000"/>
             </w:rPr>
-            <w:t>8</w:t>
+            <w:t>9</w:t>
           </w:r>
           <w:r>
             <w:rPr>
@@ -1325,7 +1325,7 @@
             <w:r>
               <w:rPr>
                 <w:color w:val="355F7B"/>
-                <w:spacing w:val="-4"/>
+                <w:spacing w:val="-5"/>
               </w:rPr>
               <w:t> </w:t>
             </w:r>
@@ -1339,7 +1339,7 @@
             <w:r>
               <w:rPr>
                 <w:color w:val="355F7B"/>
-                <w:spacing w:val="-4"/>
+                <w:spacing w:val="-5"/>
               </w:rPr>
               <w:t> </w:t>
             </w:r>
@@ -1359,41 +1359,14 @@
             <w:r>
               <w:rPr>
                 <w:color w:val="355F7B"/>
+                <w:spacing w:val="-1"/>
               </w:rPr>
-              <w:t>Intel</w:t>
+              <w:t>Multicore</w:t>
             </w:r>
             <w:r>
               <w:rPr>
                 <w:color w:val="355F7B"/>
-                <w:spacing w:val="-4"/>
-              </w:rPr>
-              <w:t> </w:t>
-            </w:r>
-            <w:r>
-              <w:rPr>
-                <w:color w:val="355F7B"/>
-                <w:spacing w:val="-1"/>
-              </w:rPr>
-              <w:t>Manycore</w:t>
-            </w:r>
-            <w:r>
-              <w:rPr>
-                <w:color w:val="355F7B"/>
-                <w:spacing w:val="-4"/>
-              </w:rPr>
-              <w:t> </w:t>
-            </w:r>
-            <w:r>
-              <w:rPr>
-                <w:color w:val="355F7B"/>
-                <w:spacing w:val="-3"/>
-              </w:rPr>
-              <w:t>Testing</w:t>
-            </w:r>
-            <w:r>
-              <w:rPr>
-                <w:color w:val="355F7B"/>
-                <w:spacing w:val="-4"/>
+                <w:spacing w:val="-5"/>
               </w:rPr>
               <w:t> </w:t>
             </w:r>
@@ -1401,7 +1374,7 @@
               <w:rPr>
                 <w:color w:val="355F7B"/>
               </w:rPr>
-              <w:t>Lab</w:t>
+              <w:t>machines</w:t>
             </w:r>
           </w:hyperlink>
           <w:r>
@@ -1416,7 +1389,7 @@
             <w:rPr>
               <w:color w:val="000000"/>
             </w:rPr>
-            <w:t>9</w:t>
+            <w:t>10</w:t>
           </w:r>
           <w:r>
             <w:rPr>
@@ -1451,7 +1424,7 @@
             <w:r>
               <w:rPr>
                 <w:color w:val="355F7B"/>
-                <w:spacing w:val="-3"/>
+                <w:spacing w:val="-4"/>
               </w:rPr>
               <w:t> </w:t>
             </w:r>
@@ -1473,7 +1446,7 @@
             <w:rPr>
               <w:color w:val="000000"/>
             </w:rPr>
-            <w:t>9</w:t>
+            <w:t>10</w:t>
           </w:r>
           <w:r>
             <w:rPr>
@@ -1541,7 +1514,7 @@
             <w:rPr>
               <w:color w:val="000000"/>
             </w:rPr>
-            <w:t>10</w:t>
+            <w:t>11</w:t>
           </w:r>
           <w:r>
             <w:rPr>
@@ -1597,7 +1570,7 @@
             <w:rPr>
               <w:color w:val="000000"/>
             </w:rPr>
-            <w:t>13</w:t>
+            <w:t>14</w:t>
           </w:r>
           <w:r>
             <w:rPr>
@@ -1745,7 +1718,7 @@
             <w:rPr>
               <w:color w:val="000000"/>
             </w:rPr>
-            <w:t>13</w:t>
+            <w:t>14</w:t>
           </w:r>
           <w:r>
             <w:rPr>
@@ -1769,9 +1742,9 @@
     </w:p>
     <w:p>
       <w:pPr>
-        <w:spacing w:before="172"/>
-        <w:ind w:left="0" w:right="119" w:firstLine="0"/>
-        <w:jc w:val="right"/>
+        <w:spacing w:before="43"/>
+        <w:ind w:left="5787" w:right="0" w:firstLine="0"/>
+        <w:jc w:val="left"/>
         <w:rPr>
           <w:rFonts w:ascii="Times New Roman" w:hAnsi="Times New Roman" w:cs="Times New Roman" w:eastAsia="Times New Roman"/>
           <w:sz w:val="20"/>
@@ -1781,7 +1754,1001 @@
       <w:r>
         <w:rPr/>
         <w:pict>
-          <v:group style="position:absolute;margin-left:71.801003pt;margin-top:361.993011pt;width:485.1pt;height:55.8pt;mso-position-horizontal-relative:page;mso-position-vertical-relative:page;z-index:-929" coordorigin="1436,7240" coordsize="9702,1116">
+          <v:group style="position:absolute;margin-left:72pt;margin-top:15.271918pt;width:468pt;height:.1pt;mso-position-horizontal-relative:page;mso-position-vertical-relative:paragraph;z-index:-949" coordorigin="1440,305" coordsize="9360,2">
+            <v:shape style="position:absolute;left:1440;top:305;width:9360;height:2" coordorigin="1440,305" coordsize="9360,0" path="m1440,305l10800,305e" filled="f" stroked="t" strokeweight=".398pt" strokecolor="#000000">
+              <v:path arrowok="t"/>
+            </v:shape>
+            <w10:wrap type="none"/>
+          </v:group>
+        </w:pict>
+      </w:r>
+      <w:r>
+        <w:rPr>
+          <w:rFonts w:ascii="Times New Roman"/>
+          <w:b/>
+          <w:w w:val="105"/>
+          <w:sz w:val="20"/>
+        </w:rPr>
+        <w:t>Multicore</w:t>
+      </w:r>
+      <w:r>
+        <w:rPr>
+          <w:rFonts w:ascii="Times New Roman"/>
+          <w:b/>
+          <w:spacing w:val="11"/>
+          <w:w w:val="105"/>
+          <w:sz w:val="20"/>
+        </w:rPr>
+        <w:t> </w:t>
+      </w:r>
+      <w:r>
+        <w:rPr>
+          <w:rFonts w:ascii="Times New Roman"/>
+          <w:b/>
+          <w:spacing w:val="-2"/>
+          <w:w w:val="105"/>
+          <w:sz w:val="20"/>
+        </w:rPr>
+        <w:t>Pr</w:t>
+      </w:r>
+      <w:r>
+        <w:rPr>
+          <w:rFonts w:ascii="Times New Roman"/>
+          <w:b/>
+          <w:spacing w:val="-1"/>
+          <w:w w:val="105"/>
+          <w:sz w:val="20"/>
+        </w:rPr>
+        <w:t>ogramming</w:t>
+      </w:r>
+      <w:r>
+        <w:rPr>
+          <w:rFonts w:ascii="Times New Roman"/>
+          <w:b/>
+          <w:spacing w:val="11"/>
+          <w:w w:val="105"/>
+          <w:sz w:val="20"/>
+        </w:rPr>
+        <w:t> </w:t>
+      </w:r>
+      <w:r>
+        <w:rPr>
+          <w:rFonts w:ascii="Times New Roman"/>
+          <w:b/>
+          <w:w w:val="105"/>
+          <w:sz w:val="20"/>
+        </w:rPr>
+        <w:t>with</w:t>
+      </w:r>
+      <w:r>
+        <w:rPr>
+          <w:rFonts w:ascii="Times New Roman"/>
+          <w:b/>
+          <w:spacing w:val="12"/>
+          <w:w w:val="105"/>
+          <w:sz w:val="20"/>
+        </w:rPr>
+        <w:t> </w:t>
+      </w:r>
+      <w:r>
+        <w:rPr>
+          <w:rFonts w:ascii="Times New Roman"/>
+          <w:b/>
+          <w:spacing w:val="-5"/>
+          <w:w w:val="105"/>
+          <w:sz w:val="20"/>
+        </w:rPr>
+        <w:t>OpenM</w:t>
+      </w:r>
+      <w:r>
+        <w:rPr>
+          <w:rFonts w:ascii="Times New Roman"/>
+          <w:b/>
+          <w:spacing w:val="-4"/>
+          <w:w w:val="105"/>
+          <w:sz w:val="20"/>
+        </w:rPr>
+        <w:t>P,</w:t>
+      </w:r>
+      <w:r>
+        <w:rPr>
+          <w:rFonts w:ascii="Times New Roman"/>
+          <w:sz w:val="20"/>
+        </w:rPr>
+      </w:r>
+    </w:p>
+    <w:p>
+      <w:pPr>
+        <w:pStyle w:val="BodyText"/>
+        <w:spacing w:line="249" w:lineRule="auto" w:before="539"/>
+        <w:ind w:right="119"/>
+        <w:jc w:val="both"/>
+      </w:pPr>
+      <w:r>
+        <w:rPr/>
+        <w:t>This</w:t>
+      </w:r>
+      <w:r>
+        <w:rPr>
+          <w:spacing w:val="-4"/>
+        </w:rPr>
+        <w:t> </w:t>
+      </w:r>
+      <w:r>
+        <w:rPr/>
+        <w:t>module</w:t>
+      </w:r>
+      <w:r>
+        <w:rPr>
+          <w:spacing w:val="-4"/>
+        </w:rPr>
+        <w:t> </w:t>
+      </w:r>
+      <w:r>
+        <w:rPr/>
+        <w:t>depicts</w:t>
+      </w:r>
+      <w:r>
+        <w:rPr>
+          <w:spacing w:val="-3"/>
+        </w:rPr>
+        <w:t> </w:t>
+      </w:r>
+      <w:r>
+        <w:rPr>
+          <w:spacing w:val="-2"/>
+        </w:rPr>
+        <w:t>how</w:t>
+      </w:r>
+      <w:r>
+        <w:rPr>
+          <w:spacing w:val="-4"/>
+        </w:rPr>
+        <w:t> </w:t>
+      </w:r>
+      <w:r>
+        <w:rPr/>
+        <w:t>to</w:t>
+      </w:r>
+      <w:r>
+        <w:rPr>
+          <w:spacing w:val="-3"/>
+        </w:rPr>
+        <w:t> </w:t>
+      </w:r>
+      <w:r>
+        <w:rPr/>
+        <w:t>use</w:t>
+      </w:r>
+      <w:r>
+        <w:rPr>
+          <w:spacing w:val="-4"/>
+        </w:rPr>
+        <w:t> </w:t>
+      </w:r>
+      <w:r>
+        <w:rPr/>
+        <w:t>OpenMP</w:t>
+      </w:r>
+      <w:r>
+        <w:rPr>
+          <w:spacing w:val="-3"/>
+        </w:rPr>
+        <w:t> </w:t>
+      </w:r>
+      <w:r>
+        <w:rPr/>
+        <w:t>to</w:t>
+      </w:r>
+      <w:r>
+        <w:rPr>
+          <w:spacing w:val="-4"/>
+        </w:rPr>
+        <w:t> </w:t>
+      </w:r>
+      <w:r>
+        <w:rPr>
+          <w:spacing w:val="-1"/>
+        </w:rPr>
+        <w:t>solve</w:t>
+      </w:r>
+      <w:r>
+        <w:rPr>
+          <w:spacing w:val="-3"/>
+        </w:rPr>
+        <w:t> </w:t>
+      </w:r>
+      <w:r>
+        <w:rPr/>
+        <w:t>a</w:t>
+      </w:r>
+      <w:r>
+        <w:rPr>
+          <w:spacing w:val="-4"/>
+        </w:rPr>
+        <w:t> </w:t>
+      </w:r>
+      <w:r>
+        <w:rPr>
+          <w:spacing w:val="-1"/>
+        </w:rPr>
+        <w:t>fairly</w:t>
+      </w:r>
+      <w:r>
+        <w:rPr>
+          <w:spacing w:val="-4"/>
+        </w:rPr>
+        <w:t> </w:t>
+      </w:r>
+      <w:r>
+        <w:rPr/>
+        <w:t>simple</w:t>
+      </w:r>
+      <w:r>
+        <w:rPr>
+          <w:spacing w:val="-3"/>
+        </w:rPr>
+        <w:t> </w:t>
+      </w:r>
+      <w:r>
+        <w:rPr/>
+        <w:t>mathematical</w:t>
+      </w:r>
+      <w:r>
+        <w:rPr>
+          <w:spacing w:val="-4"/>
+        </w:rPr>
+        <w:t> </w:t>
+      </w:r>
+      <w:r>
+        <w:rPr/>
+        <w:t>calculation:</w:t>
+      </w:r>
+      <w:r>
+        <w:rPr>
+          <w:spacing w:val="9"/>
+        </w:rPr>
+        <w:t> </w:t>
+      </w:r>
+      <w:r>
+        <w:rPr/>
+        <w:t>estimating</w:t>
+      </w:r>
+      <w:r>
+        <w:rPr>
+          <w:spacing w:val="-4"/>
+        </w:rPr>
+        <w:t> </w:t>
+      </w:r>
+      <w:r>
+        <w:rPr/>
+        <w:t>the</w:t>
+      </w:r>
+      <w:r>
+        <w:rPr>
+          <w:spacing w:val="-3"/>
+        </w:rPr>
+        <w:t> </w:t>
+      </w:r>
+      <w:r>
+        <w:rPr/>
+        <w:t>area</w:t>
+      </w:r>
+      <w:r>
+        <w:rPr>
+          <w:spacing w:val="-4"/>
+        </w:rPr>
+        <w:t> </w:t>
+      </w:r>
+      <w:r>
+        <w:rPr/>
+        <w:t>under</w:t>
+      </w:r>
+      <w:r>
+        <w:rPr>
+          <w:spacing w:val="27"/>
+          <w:w w:val="99"/>
+        </w:rPr>
+        <w:t> </w:t>
+      </w:r>
+      <w:r>
+        <w:rPr/>
+        <w:t>a</w:t>
+      </w:r>
+      <w:r>
+        <w:rPr>
+          <w:spacing w:val="7"/>
+        </w:rPr>
+        <w:t> </w:t>
+      </w:r>
+      <w:r>
+        <w:rPr>
+          <w:spacing w:val="-1"/>
+        </w:rPr>
+        <w:t>curve</w:t>
+      </w:r>
+      <w:r>
+        <w:rPr>
+          <w:spacing w:val="7"/>
+        </w:rPr>
+        <w:t> </w:t>
+      </w:r>
+      <w:r>
+        <w:rPr/>
+        <w:t>as</w:t>
+      </w:r>
+      <w:r>
+        <w:rPr>
+          <w:spacing w:val="7"/>
+        </w:rPr>
+        <w:t> </w:t>
+      </w:r>
+      <w:r>
+        <w:rPr/>
+        <w:t>a</w:t>
+      </w:r>
+      <w:r>
+        <w:rPr>
+          <w:spacing w:val="7"/>
+        </w:rPr>
+        <w:t> </w:t>
+      </w:r>
+      <w:r>
+        <w:rPr/>
+        <w:t>summation</w:t>
+      </w:r>
+      <w:r>
+        <w:rPr>
+          <w:spacing w:val="7"/>
+        </w:rPr>
+        <w:t> </w:t>
+      </w:r>
+      <w:r>
+        <w:rPr/>
+        <w:t>of</w:t>
+      </w:r>
+      <w:r>
+        <w:rPr>
+          <w:spacing w:val="7"/>
+        </w:rPr>
+        <w:t> </w:t>
+      </w:r>
+      <w:r>
+        <w:rPr/>
+        <w:t>trapezoids.</w:t>
+      </w:r>
+      <w:r>
+        <w:rPr>
+          <w:spacing w:val="41"/>
+        </w:rPr>
+        <w:t> </w:t>
+      </w:r>
+      <w:r>
+        <w:rPr/>
+        <w:t>Some</w:t>
+      </w:r>
+      <w:r>
+        <w:rPr>
+          <w:spacing w:val="7"/>
+        </w:rPr>
+        <w:t> </w:t>
+      </w:r>
+      <w:r>
+        <w:rPr/>
+        <w:t>issues</w:t>
+      </w:r>
+      <w:r>
+        <w:rPr>
+          <w:spacing w:val="7"/>
+        </w:rPr>
+        <w:t> </w:t>
+      </w:r>
+      <w:r>
+        <w:rPr/>
+        <w:t>that</w:t>
+      </w:r>
+      <w:r>
+        <w:rPr>
+          <w:spacing w:val="7"/>
+        </w:rPr>
+        <w:t> </w:t>
+      </w:r>
+      <w:r>
+        <w:rPr/>
+        <w:t>arise</w:t>
+      </w:r>
+      <w:r>
+        <w:rPr>
+          <w:spacing w:val="7"/>
+        </w:rPr>
+        <w:t> </w:t>
+      </w:r>
+      <w:r>
+        <w:rPr/>
+        <w:t>when</w:t>
+      </w:r>
+      <w:r>
+        <w:rPr>
+          <w:spacing w:val="7"/>
+        </w:rPr>
+        <w:t> </w:t>
+      </w:r>
+      <w:r>
+        <w:rPr/>
+        <w:t>using</w:t>
+      </w:r>
+      <w:r>
+        <w:rPr>
+          <w:spacing w:val="7"/>
+        </w:rPr>
+        <w:t> </w:t>
+      </w:r>
+      <w:r>
+        <w:rPr/>
+        <w:t>multiple</w:t>
+      </w:r>
+      <w:r>
+        <w:rPr>
+          <w:spacing w:val="7"/>
+        </w:rPr>
+        <w:t> </w:t>
+      </w:r>
+      <w:r>
+        <w:rPr/>
+        <w:t>threads</w:t>
+      </w:r>
+      <w:r>
+        <w:rPr>
+          <w:spacing w:val="8"/>
+        </w:rPr>
+        <w:t> </w:t>
+      </w:r>
+      <w:r>
+        <w:rPr/>
+        <w:t>to</w:t>
+      </w:r>
+      <w:r>
+        <w:rPr>
+          <w:spacing w:val="7"/>
+        </w:rPr>
+        <w:t> </w:t>
+      </w:r>
+      <w:r>
+        <w:rPr/>
+        <w:t>complete</w:t>
+      </w:r>
+      <w:r>
+        <w:rPr>
+          <w:spacing w:val="7"/>
+        </w:rPr>
+        <w:t> </w:t>
+      </w:r>
+      <w:r>
+        <w:rPr/>
+        <w:t>this</w:t>
+      </w:r>
+      <w:r>
+        <w:rPr>
+          <w:spacing w:val="7"/>
+        </w:rPr>
+        <w:t> </w:t>
+      </w:r>
+      <w:r>
+        <w:rPr/>
+        <w:t>task</w:t>
+      </w:r>
+      <w:r>
+        <w:rPr>
+          <w:spacing w:val="7"/>
+        </w:rPr>
+        <w:t> </w:t>
+      </w:r>
+      <w:r>
+        <w:rPr/>
+        <w:t>are</w:t>
+      </w:r>
+      <w:r>
+        <w:rPr>
+          <w:spacing w:val="22"/>
+          <w:w w:val="99"/>
+        </w:rPr>
+        <w:t> </w:t>
+      </w:r>
+      <w:r>
+        <w:rPr/>
+        <w:t>introduced.</w:t>
+      </w:r>
+      <w:r>
+        <w:rPr>
+          <w:spacing w:val="1"/>
+        </w:rPr>
+        <w:t> </w:t>
+      </w:r>
+      <w:r>
+        <w:rPr/>
+        <w:t>Once</w:t>
+      </w:r>
+      <w:r>
+        <w:rPr>
+          <w:spacing w:val="11"/>
+        </w:rPr>
+        <w:t> </w:t>
+      </w:r>
+      <w:r>
+        <w:rPr/>
+        <w:t>you</w:t>
+      </w:r>
+      <w:r>
+        <w:rPr>
+          <w:spacing w:val="11"/>
+        </w:rPr>
+        <w:t> </w:t>
+      </w:r>
+      <w:r>
+        <w:rPr>
+          <w:spacing w:val="-2"/>
+        </w:rPr>
+        <w:t>have</w:t>
+      </w:r>
+      <w:r>
+        <w:rPr>
+          <w:spacing w:val="10"/>
+        </w:rPr>
+        <w:t> </w:t>
+      </w:r>
+      <w:r>
+        <w:rPr>
+          <w:spacing w:val="-1"/>
+        </w:rPr>
+        <w:t>working</w:t>
+      </w:r>
+      <w:r>
+        <w:rPr>
+          <w:spacing w:val="11"/>
+        </w:rPr>
+        <w:t> </w:t>
+      </w:r>
+      <w:r>
+        <w:rPr/>
+        <w:t>code,</w:t>
+      </w:r>
+      <w:r>
+        <w:rPr>
+          <w:spacing w:val="14"/>
+        </w:rPr>
+        <w:t> </w:t>
+      </w:r>
+      <w:r>
+        <w:rPr/>
+        <w:t>we</w:t>
+      </w:r>
+      <w:r>
+        <w:rPr>
+          <w:spacing w:val="11"/>
+        </w:rPr>
+        <w:t> </w:t>
+      </w:r>
+      <w:r>
+        <w:rPr/>
+        <w:t>discuss</w:t>
+      </w:r>
+      <w:r>
+        <w:rPr>
+          <w:spacing w:val="11"/>
+        </w:rPr>
+        <w:t> </w:t>
+      </w:r>
+      <w:r>
+        <w:rPr>
+          <w:spacing w:val="-2"/>
+        </w:rPr>
+        <w:t>how</w:t>
+      </w:r>
+      <w:r>
+        <w:rPr>
+          <w:spacing w:val="10"/>
+        </w:rPr>
+        <w:t> </w:t>
+      </w:r>
+      <w:r>
+        <w:rPr/>
+        <w:t>you</w:t>
+      </w:r>
+      <w:r>
+        <w:rPr>
+          <w:spacing w:val="11"/>
+        </w:rPr>
+        <w:t> </w:t>
+      </w:r>
+      <w:r>
+        <w:rPr/>
+        <w:t>can</w:t>
+      </w:r>
+      <w:r>
+        <w:rPr>
+          <w:spacing w:val="11"/>
+        </w:rPr>
+        <w:t> </w:t>
+      </w:r>
+      <w:r>
+        <w:rPr/>
+        <w:t>estimate</w:t>
+      </w:r>
+      <w:r>
+        <w:rPr>
+          <w:spacing w:val="10"/>
+        </w:rPr>
+        <w:t> </w:t>
+      </w:r>
+      <w:r>
+        <w:rPr/>
+        <w:t>the</w:t>
+      </w:r>
+      <w:r>
+        <w:rPr>
+          <w:spacing w:val="11"/>
+        </w:rPr>
+        <w:t> </w:t>
+      </w:r>
+      <w:r>
+        <w:rPr>
+          <w:rFonts w:ascii="Times New Roman"/>
+          <w:i/>
+        </w:rPr>
+        <w:t>speedup</w:t>
+      </w:r>
+      <w:r>
+        <w:rPr>
+          <w:rFonts w:ascii="Times New Roman"/>
+          <w:i/>
+          <w:spacing w:val="11"/>
+        </w:rPr>
+        <w:t> </w:t>
+      </w:r>
+      <w:r>
+        <w:rPr/>
+        <w:t>you</w:t>
+      </w:r>
+      <w:r>
+        <w:rPr>
+          <w:spacing w:val="10"/>
+        </w:rPr>
+        <w:t> </w:t>
+      </w:r>
+      <w:r>
+        <w:rPr/>
+        <w:t>obtain</w:t>
+      </w:r>
+      <w:r>
+        <w:rPr>
+          <w:spacing w:val="11"/>
+        </w:rPr>
+        <w:t> </w:t>
+      </w:r>
+      <w:r>
+        <w:rPr/>
+        <w:t>using</w:t>
+      </w:r>
+      <w:r>
+        <w:rPr>
+          <w:spacing w:val="11"/>
+        </w:rPr>
+        <w:t> </w:t>
+      </w:r>
+      <w:r>
+        <w:rPr>
+          <w:spacing w:val="-1"/>
+        </w:rPr>
+        <w:t>varying</w:t>
+      </w:r>
+      <w:r>
+        <w:rPr>
+          <w:spacing w:val="30"/>
+          <w:w w:val="99"/>
+        </w:rPr>
+        <w:t> </w:t>
+      </w:r>
+      <w:r>
+        <w:rPr/>
+        <w:t>numbers</w:t>
+      </w:r>
+      <w:r>
+        <w:rPr>
+          <w:spacing w:val="-2"/>
+        </w:rPr>
+        <w:t> </w:t>
+      </w:r>
+      <w:r>
+        <w:rPr/>
+        <w:t>of</w:t>
+      </w:r>
+      <w:r>
+        <w:rPr>
+          <w:spacing w:val="-1"/>
+        </w:rPr>
+        <w:t> </w:t>
+      </w:r>
+      <w:r>
+        <w:rPr/>
+        <w:t>threads</w:t>
+      </w:r>
+      <w:r>
+        <w:rPr>
+          <w:spacing w:val="-1"/>
+        </w:rPr>
+        <w:t> </w:t>
+      </w:r>
+      <w:r>
+        <w:rPr/>
+        <w:t>and</w:t>
+      </w:r>
+      <w:r>
+        <w:rPr>
+          <w:spacing w:val="-1"/>
+        </w:rPr>
+        <w:t> </w:t>
+      </w:r>
+      <w:r>
+        <w:rPr>
+          <w:spacing w:val="-2"/>
+        </w:rPr>
+        <w:t>have</w:t>
+      </w:r>
+      <w:r>
+        <w:rPr>
+          <w:spacing w:val="-1"/>
+        </w:rPr>
+        <w:t> </w:t>
+      </w:r>
+      <w:r>
+        <w:rPr/>
+        <w:t>you</w:t>
+      </w:r>
+      <w:r>
+        <w:rPr>
+          <w:spacing w:val="-1"/>
+        </w:rPr>
+        <w:t> </w:t>
+      </w:r>
+      <w:r>
+        <w:rPr/>
+        <w:t>think</w:t>
+      </w:r>
+      <w:r>
+        <w:rPr>
+          <w:spacing w:val="-1"/>
+        </w:rPr>
+        <w:t> </w:t>
+      </w:r>
+      <w:r>
+        <w:rPr/>
+        <w:t>about</w:t>
+      </w:r>
+      <w:r>
+        <w:rPr>
+          <w:spacing w:val="-1"/>
+        </w:rPr>
+        <w:t> </w:t>
+      </w:r>
+      <w:r>
+        <w:rPr>
+          <w:spacing w:val="-2"/>
+        </w:rPr>
+        <w:t>how</w:t>
+      </w:r>
+      <w:r>
+        <w:rPr>
+          <w:spacing w:val="-1"/>
+        </w:rPr>
+        <w:t> </w:t>
+      </w:r>
+      <w:r>
+        <w:rPr/>
+        <w:t>scaleable</w:t>
+      </w:r>
+      <w:r>
+        <w:rPr>
+          <w:spacing w:val="-2"/>
+        </w:rPr>
+        <w:t> </w:t>
+      </w:r>
+      <w:r>
+        <w:rPr/>
+        <w:t>this</w:t>
+      </w:r>
+      <w:r>
+        <w:rPr>
+          <w:spacing w:val="-1"/>
+        </w:rPr>
+        <w:t> </w:t>
+      </w:r>
+      <w:r>
+        <w:rPr/>
+        <w:t>problem</w:t>
+      </w:r>
+      <w:r>
+        <w:rPr>
+          <w:spacing w:val="-1"/>
+        </w:rPr>
+        <w:t> </w:t>
+      </w:r>
+      <w:r>
+        <w:rPr/>
+        <w:t>is</w:t>
+      </w:r>
+      <w:r>
+        <w:rPr>
+          <w:spacing w:val="-1"/>
+        </w:rPr>
+        <w:t> </w:t>
+      </w:r>
+      <w:r>
+        <w:rPr/>
+        <w:t>as</w:t>
+      </w:r>
+      <w:r>
+        <w:rPr>
+          <w:spacing w:val="-1"/>
+        </w:rPr>
+        <w:t> </w:t>
+      </w:r>
+      <w:r>
+        <w:rPr/>
+        <w:t>you</w:t>
+      </w:r>
+      <w:r>
+        <w:rPr>
+          <w:spacing w:val="-1"/>
+        </w:rPr>
+        <w:t> </w:t>
+      </w:r>
+      <w:r>
+        <w:rPr/>
+        <w:t>increase</w:t>
+      </w:r>
+      <w:r>
+        <w:rPr>
+          <w:spacing w:val="-1"/>
+        </w:rPr>
+        <w:t> the </w:t>
+      </w:r>
+      <w:r>
+        <w:rPr/>
+        <w:t>number</w:t>
+      </w:r>
+      <w:r>
+        <w:rPr>
+          <w:spacing w:val="-1"/>
+        </w:rPr>
+        <w:t> </w:t>
+      </w:r>
+      <w:r>
+        <w:rPr/>
+        <w:t>of</w:t>
+      </w:r>
+      <w:r>
+        <w:rPr>
+          <w:spacing w:val="-1"/>
+        </w:rPr>
+        <w:t> </w:t>
+      </w:r>
+      <w:r>
+        <w:rPr/>
+        <w:t>trapezoids</w:t>
+      </w:r>
+      <w:r>
+        <w:rPr>
+          <w:spacing w:val="25"/>
+          <w:w w:val="99"/>
+        </w:rPr>
+        <w:t> </w:t>
+      </w:r>
+      <w:r>
+        <w:rPr/>
+        <w:t>(the</w:t>
+      </w:r>
+      <w:r>
+        <w:rPr>
+          <w:spacing w:val="-6"/>
+        </w:rPr>
+        <w:t> </w:t>
+      </w:r>
+      <w:r>
+        <w:rPr/>
+        <w:t>problem</w:t>
+      </w:r>
+      <w:r>
+        <w:rPr>
+          <w:spacing w:val="-6"/>
+        </w:rPr>
+        <w:t> </w:t>
+      </w:r>
+      <w:r>
+        <w:rPr/>
+        <w:t>size)</w:t>
+      </w:r>
+      <w:r>
+        <w:rPr>
+          <w:spacing w:val="-6"/>
+        </w:rPr>
+        <w:t> </w:t>
+      </w:r>
+      <w:r>
+        <w:rPr/>
+        <w:t>and</w:t>
+      </w:r>
+      <w:r>
+        <w:rPr>
+          <w:spacing w:val="-6"/>
+        </w:rPr>
+        <w:t> </w:t>
+      </w:r>
+      <w:r>
+        <w:rPr/>
+        <w:t>use</w:t>
+      </w:r>
+      <w:r>
+        <w:rPr>
+          <w:spacing w:val="-6"/>
+        </w:rPr>
+        <w:t> </w:t>
+      </w:r>
+      <w:r>
+        <w:rPr/>
+        <w:t>more</w:t>
+      </w:r>
+      <w:r>
+        <w:rPr>
+          <w:spacing w:val="-6"/>
+        </w:rPr>
+        <w:t> </w:t>
+      </w:r>
+      <w:r>
+        <w:rPr/>
+        <w:t>threads.</w:t>
+      </w:r>
+      <w:r>
+        <w:rPr/>
+      </w:r>
+    </w:p>
+    <w:p>
+      <w:pPr>
+        <w:spacing w:after="0" w:line="249" w:lineRule="auto"/>
+        <w:jc w:val="both"/>
+        <w:sectPr>
+          <w:headerReference w:type="default" r:id="rId8"/>
+          <w:footerReference w:type="default" r:id="rId9"/>
+          <w:pgSz w:w="12240" w:h="15840"/>
+          <w:pgMar w:header="0" w:footer="869" w:top="640" w:bottom="1060" w:left="1320" w:right="1320"/>
+        </w:sectPr>
+      </w:pPr>
+    </w:p>
+    <w:p>
+      <w:pPr>
+        <w:spacing w:before="311"/>
+        <w:ind w:left="0" w:right="119" w:firstLine="0"/>
+        <w:jc w:val="right"/>
+        <w:rPr>
+          <w:rFonts w:ascii="Times New Roman" w:hAnsi="Times New Roman" w:cs="Times New Roman" w:eastAsia="Times New Roman"/>
+          <w:sz w:val="20"/>
+          <w:szCs w:val="20"/>
+        </w:rPr>
+      </w:pPr>
+      <w:r>
+        <w:rPr/>
+        <w:pict>
+          <v:group style="position:absolute;margin-left:72pt;margin-top:6.454918pt;width:468pt;height:.1pt;mso-position-horizontal-relative:page;mso-position-vertical-relative:paragraph;z-index:-948" coordorigin="1440,129" coordsize="9360,2">
+            <v:shape style="position:absolute;left:1440;top:129;width:9360;height:2" coordorigin="1440,129" coordsize="9360,0" path="m1440,129l10800,129e" filled="f" stroked="t" strokeweight=".996pt" strokecolor="#000000">
+              <v:path arrowok="t"/>
+            </v:shape>
+            <w10:wrap type="none"/>
+          </v:group>
+        </w:pict>
+      </w:r>
+      <w:r>
+        <w:rPr/>
+        <w:pict>
+          <v:group style="position:absolute;margin-left:71.801003pt;margin-top:361.993011pt;width:485.1pt;height:55.8pt;mso-position-horizontal-relative:page;mso-position-vertical-relative:page;z-index:-946" coordorigin="1436,7240" coordsize="9702,1116">
             <v:group style="position:absolute;left:1440;top:7244;width:9576;height:2" coordorigin="1440,7244" coordsize="9576,2">
               <v:shape style="position:absolute;left:1440;top:7244;width:9576;height:2" coordorigin="1440,7244" coordsize="9576,0" path="m1440,7244l11015,7244e" filled="f" stroked="t" strokeweight=".398pt" strokecolor="#000000">
                 <v:path arrowok="t"/>
@@ -1856,7 +2823,7 @@
       <w:r>
         <w:rPr/>
         <w:pict>
-          <v:group style="position:absolute;margin-left:72pt;margin-top:32.180283pt;width:468pt;height:.1pt;mso-position-horizontal-relative:page;mso-position-vertical-relative:paragraph;z-index:-930" coordorigin="1440,644" coordsize="9360,2">
+          <v:group style="position:absolute;margin-left:72pt;margin-top:32.180283pt;width:468pt;height:.1pt;mso-position-horizontal-relative:page;mso-position-vertical-relative:paragraph;z-index:-947" coordorigin="1440,644" coordsize="9360,2">
             <v:shape style="position:absolute;left:1440;top:644;width:9360;height:2" coordorigin="1440,644" coordsize="9360,0" path="m1440,644l10800,644e" filled="f" stroked="t" strokeweight=".996pt" strokecolor="#000000">
               <v:path arrowok="t"/>
             </v:shape>
@@ -5427,7 +6394,7 @@
         </w:rPr>
         <w:t> </w:t>
       </w:r>
-      <w:hyperlink r:id="rId10">
+      <w:hyperlink r:id="rId12">
         <w:r>
           <w:rPr>
             <w:color w:val="376F62"/>
@@ -6005,10 +6972,10 @@
         <w:spacing w:after="0" w:line="249" w:lineRule="auto"/>
         <w:jc w:val="both"/>
         <w:sectPr>
-          <w:headerReference w:type="default" r:id="rId8"/>
-          <w:footerReference w:type="default" r:id="rId9"/>
+          <w:headerReference w:type="default" r:id="rId10"/>
+          <w:footerReference w:type="default" r:id="rId11"/>
           <w:pgSz w:w="12240" w:h="15840"/>
-          <w:pgMar w:header="1439" w:footer="869" w:top="1620" w:bottom="1060" w:left="1320" w:right="1320"/>
+          <w:pgMar w:header="0" w:footer="869" w:top="1500" w:bottom="1060" w:left="1320" w:right="1320"/>
         </w:sectPr>
       </w:pPr>
     </w:p>
@@ -6160,7 +7127,7 @@
         </w:rPr>
         <w:t> </w:t>
       </w:r>
-      <w:hyperlink r:id="rId13">
+      <w:hyperlink r:id="rId15">
         <w:r>
           <w:rPr>
             <w:color w:val="376F62"/>
@@ -12285,11 +13252,11 @@
           <w:szCs w:val="18"/>
         </w:rPr>
         <w:sectPr>
-          <w:headerReference w:type="default" r:id="rId11"/>
-          <w:footerReference w:type="default" r:id="rId12"/>
+          <w:headerReference w:type="default" r:id="rId13"/>
+          <w:footerReference w:type="default" r:id="rId14"/>
           <w:pgSz w:w="12240" w:h="15840"/>
           <w:pgMar w:header="720" w:footer="869" w:top="940" w:bottom="1060" w:left="1000" w:right="1320"/>
-          <w:pgNumType w:start="2"/>
+          <w:pgNumType w:start="3"/>
         </w:sectPr>
       </w:pPr>
     </w:p>
@@ -16852,7 +17819,7 @@
       <w:r>
         <w:rPr/>
         <w:pict>
-          <v:group style="position:absolute;margin-left:72pt;margin-top:-3.304061pt;width:468pt;height:.1pt;mso-position-horizontal-relative:page;mso-position-vertical-relative:paragraph;z-index:-928" coordorigin="1440,-66" coordsize="9360,2">
+          <v:group style="position:absolute;margin-left:72pt;margin-top:-3.304061pt;width:468pt;height:.1pt;mso-position-horizontal-relative:page;mso-position-vertical-relative:paragraph;z-index:-945" coordorigin="1440,-66" coordsize="9360,2">
             <v:shape style="position:absolute;left:1440;top:-66;width:9360;height:2" coordorigin="1440,-66" coordsize="9360,0" path="m1440,-66l10800,-66e" filled="f" stroked="t" strokeweight=".498pt" strokecolor="#000000">
               <v:path arrowok="t"/>
             </v:shape>
@@ -16863,7 +17830,7 @@
       <w:r>
         <w:rPr/>
         <w:pict>
-          <v:group style="position:absolute;margin-left:72pt;margin-top:22.100939pt;width:468pt;height:.1pt;mso-position-horizontal-relative:page;mso-position-vertical-relative:paragraph;z-index:-927" coordorigin="1440,442" coordsize="9360,2">
+          <v:group style="position:absolute;margin-left:72pt;margin-top:22.100939pt;width:468pt;height:.1pt;mso-position-horizontal-relative:page;mso-position-vertical-relative:paragraph;z-index:-944" coordorigin="1440,442" coordsize="9360,2">
             <v:shape style="position:absolute;left:1440;top:442;width:9360;height:2" coordorigin="1440,442" coordsize="9360,0" path="m1440,442l10800,442e" filled="f" stroked="t" strokeweight=".498pt" strokecolor="#000000">
               <v:path arrowok="t"/>
             </v:shape>
@@ -17199,10 +18166,10 @@
         <w:spacing w:after="0" w:line="240" w:lineRule="auto"/>
         <w:jc w:val="left"/>
         <w:sectPr>
-          <w:footerReference w:type="default" r:id="rId14"/>
+          <w:footerReference w:type="default" r:id="rId16"/>
           <w:pgSz w:w="12240" w:h="15840"/>
           <w:pgMar w:footer="869" w:header="720" w:top="940" w:bottom="1060" w:left="1320" w:right="1320"/>
-          <w:pgNumType w:start="3"/>
+          <w:pgNumType w:start="4"/>
         </w:sectPr>
       </w:pPr>
     </w:p>
@@ -21900,7 +22867,7 @@
       <w:r>
         <w:rPr/>
         <w:pict>
-          <v:group style="position:absolute;margin-left:71.801003pt;margin-top:72pt;width:485.1pt;height:127.55pt;mso-position-horizontal-relative:page;mso-position-vertical-relative:page;z-index:-926" coordorigin="1436,1440" coordsize="9702,2551">
+          <v:group style="position:absolute;margin-left:71.801003pt;margin-top:72pt;width:485.1pt;height:127.55pt;mso-position-horizontal-relative:page;mso-position-vertical-relative:page;z-index:-943" coordorigin="1436,1440" coordsize="9702,2551">
             <v:group style="position:absolute;left:1440;top:1444;width:9576;height:2" coordorigin="1440,1444" coordsize="9576,2">
               <v:shape style="position:absolute;left:1440;top:1444;width:9576;height:2" coordorigin="1440,1444" coordsize="9576,0" path="m1440,1444l11015,1444e" filled="f" stroked="t" strokeweight=".398pt" strokecolor="#000000">
                 <v:path arrowok="t"/>
@@ -22012,7 +22979,7 @@
         </w:rPr>
         <w:t> </w:t>
       </w:r>
-      <w:hyperlink r:id="rId16">
+      <w:hyperlink r:id="rId18">
         <w:r>
           <w:rPr>
             <w:color w:val="376F62"/>
@@ -22618,7 +23585,7 @@
         </w:rPr>
         <w:t> </w:t>
       </w:r>
-      <w:hyperlink r:id="rId17">
+      <w:hyperlink r:id="rId19">
         <w:r>
           <w:rPr>
             <w:color w:val="376F62"/>
@@ -22798,7 +23765,7 @@
         </w:rPr>
         <w:t> </w:t>
       </w:r>
-      <w:hyperlink r:id="rId18">
+      <w:hyperlink r:id="rId20">
         <w:r>
           <w:rPr>
             <w:color w:val="376F62"/>
@@ -23132,7 +24099,7 @@
         </w:rPr>
         <w:t> </w:t>
       </w:r>
-      <w:hyperlink r:id="rId19">
+      <w:hyperlink r:id="rId21">
         <w:r>
           <w:rPr>
             <w:color w:val="376F62"/>
@@ -23174,7 +24141,7 @@
         </w:rPr>
         <w:t> </w:t>
       </w:r>
-      <w:hyperlink r:id="rId19">
+      <w:hyperlink r:id="rId21">
         <w:r>
           <w:rPr>
             <w:color w:val="376F62"/>
@@ -24510,7 +25477,7 @@
         </w:rPr>
         <w:t> </w:t>
       </w:r>
-      <w:hyperlink r:id="rId10">
+      <w:hyperlink r:id="rId12">
         <w:r>
           <w:rPr>
             <w:color w:val="376F62"/>
@@ -24660,10 +25627,10 @@
         <w:spacing w:after="0" w:line="249" w:lineRule="auto"/>
         <w:jc w:val="left"/>
         <w:sectPr>
-          <w:footerReference w:type="default" r:id="rId15"/>
+          <w:footerReference w:type="default" r:id="rId17"/>
           <w:pgSz w:w="12240" w:h="15840"/>
           <w:pgMar w:footer="869" w:header="720" w:top="940" w:bottom="1060" w:left="1320" w:right="1320"/>
-          <w:pgNumType w:start="5"/>
+          <w:pgNumType w:start="6"/>
         </w:sectPr>
       </w:pPr>
     </w:p>
@@ -24690,7 +25657,7 @@
       <w:r>
         <w:rPr/>
         <w:pict>
-          <v:group style="position:absolute;margin-left:72pt;margin-top:-5.895082pt;width:468pt;height:.1pt;mso-position-horizontal-relative:page;mso-position-vertical-relative:paragraph;z-index:-925" coordorigin="1440,-118" coordsize="9360,2">
+          <v:group style="position:absolute;margin-left:72pt;margin-top:-5.895082pt;width:468pt;height:.1pt;mso-position-horizontal-relative:page;mso-position-vertical-relative:paragraph;z-index:-942" coordorigin="1440,-118" coordsize="9360,2">
             <v:shape style="position:absolute;left:1440;top:-118;width:9360;height:2" coordorigin="1440,-118" coordsize="9360,0" path="m1440,-118l10800,-118e" filled="f" stroked="t" strokeweight=".996pt" strokecolor="#000000">
               <v:path arrowok="t"/>
             </v:shape>
@@ -24738,7 +25705,7 @@
       <w:r>
         <w:rPr/>
         <w:pict>
-          <v:group style="position:absolute;margin-left:72pt;margin-top:32.180283pt;width:468pt;height:.1pt;mso-position-horizontal-relative:page;mso-position-vertical-relative:paragraph;z-index:-924" coordorigin="1440,644" coordsize="9360,2">
+          <v:group style="position:absolute;margin-left:72pt;margin-top:32.180283pt;width:468pt;height:.1pt;mso-position-horizontal-relative:page;mso-position-vertical-relative:paragraph;z-index:-941" coordorigin="1440,644" coordsize="9360,2">
             <v:shape style="position:absolute;left:1440;top:644;width:9360;height:2" coordorigin="1440,644" coordsize="9360,0" path="m1440,644l10800,644e" filled="f" stroked="t" strokeweight=".996pt" strokecolor="#000000">
               <v:path arrowok="t"/>
             </v:shape>
@@ -28427,11 +29394,11 @@
         <w:spacing w:after="0" w:line="249" w:lineRule="auto"/>
         <w:jc w:val="both"/>
         <w:sectPr>
-          <w:headerReference w:type="default" r:id="rId20"/>
-          <w:footerReference w:type="default" r:id="rId21"/>
+          <w:headerReference w:type="default" r:id="rId22"/>
+          <w:footerReference w:type="default" r:id="rId23"/>
           <w:pgSz w:w="12240" w:h="15840"/>
           <w:pgMar w:header="0" w:footer="869" w:top="1500" w:bottom="1060" w:left="1320" w:right="1040"/>
-          <w:pgNumType w:start="6"/>
+          <w:pgNumType w:start="7"/>
         </w:sectPr>
       </w:pPr>
     </w:p>
@@ -28446,7 +29413,7 @@
       <w:r>
         <w:rPr/>
         <w:pict>
-          <v:group style="position:absolute;margin-left:71.801003pt;margin-top:72pt;width:485.1pt;height:67.75pt;mso-position-horizontal-relative:page;mso-position-vertical-relative:page;z-index:-923" coordorigin="1436,1440" coordsize="9702,1355">
+          <v:group style="position:absolute;margin-left:71.801003pt;margin-top:72pt;width:485.1pt;height:67.75pt;mso-position-horizontal-relative:page;mso-position-vertical-relative:page;z-index:-940" coordorigin="1436,1440" coordsize="9702,1355">
             <v:group style="position:absolute;left:1440;top:1444;width:9576;height:2" coordorigin="1440,1444" coordsize="9576,2">
               <v:shape style="position:absolute;left:1440;top:1444;width:9576;height:2" coordorigin="1440,1444" coordsize="9576,0" path="m1440,1444l11015,1444e" filled="f" stroked="t" strokeweight=".398pt" strokecolor="#000000">
                 <v:path arrowok="t"/>
@@ -28484,7 +29451,7 @@
       <w:r>
         <w:rPr/>
         <w:pict>
-          <v:group style="position:absolute;margin-left:71.801003pt;margin-top:284.204987pt;width:485.1pt;height:43.85pt;mso-position-horizontal-relative:page;mso-position-vertical-relative:page;z-index:-922" coordorigin="1436,5684" coordsize="9702,877">
+          <v:group style="position:absolute;margin-left:71.801003pt;margin-top:284.204987pt;width:485.1pt;height:43.85pt;mso-position-horizontal-relative:page;mso-position-vertical-relative:page;z-index:-939" coordorigin="1436,5684" coordsize="9702,877">
             <v:group style="position:absolute;left:1440;top:5688;width:9576;height:2" coordorigin="1440,5688" coordsize="9576,2">
               <v:shape style="position:absolute;left:1440;top:5688;width:9576;height:2" coordorigin="1440,5688" coordsize="9576,0" path="m1440,5688l11015,5688e" filled="f" stroked="t" strokeweight=".398pt" strokecolor="#000000">
                 <v:path arrowok="t"/>
@@ -32279,7 +33246,7 @@
         </w:rPr>
         <w:t> </w:t>
       </w:r>
-      <w:hyperlink r:id="rId24">
+      <w:hyperlink r:id="rId26">
         <w:r>
           <w:rPr>
             <w:color w:val="376F62"/>
@@ -32347,7 +33314,7 @@
         </w:rPr>
         <w:t> </w:t>
       </w:r>
-      <w:hyperlink r:id="rId24">
+      <w:hyperlink r:id="rId26">
         <w:r>
           <w:rPr>
             <w:color w:val="376F62"/>
@@ -33284,11 +34251,11 @@
         <w:spacing w:after="0" w:line="249" w:lineRule="auto"/>
         <w:jc w:val="left"/>
         <w:sectPr>
-          <w:headerReference w:type="default" r:id="rId22"/>
-          <w:footerReference w:type="default" r:id="rId23"/>
+          <w:headerReference w:type="default" r:id="rId24"/>
+          <w:footerReference w:type="default" r:id="rId25"/>
           <w:pgSz w:w="12240" w:h="15840"/>
           <w:pgMar w:header="720" w:footer="869" w:top="940" w:bottom="1060" w:left="1320" w:right="1320"/>
-          <w:pgNumType w:start="7"/>
+          <w:pgNumType w:start="8"/>
         </w:sectPr>
       </w:pPr>
     </w:p>
@@ -33303,7 +34270,7 @@
       <w:r>
         <w:rPr/>
         <w:pict>
-          <v:group style="position:absolute;margin-left:71.801003pt;margin-top:82.959pt;width:485.1pt;height:79.75pt;mso-position-horizontal-relative:page;mso-position-vertical-relative:page;z-index:-921" coordorigin="1436,1659" coordsize="9702,1595">
+          <v:group style="position:absolute;margin-left:71.801003pt;margin-top:82.959pt;width:485.1pt;height:79.75pt;mso-position-horizontal-relative:page;mso-position-vertical-relative:page;z-index:-938" coordorigin="1436,1659" coordsize="9702,1595">
             <v:group style="position:absolute;left:1440;top:1663;width:9576;height:2" coordorigin="1440,1663" coordsize="9576,2">
               <v:shape style="position:absolute;left:1440;top:1663;width:9576;height:2" coordorigin="1440,1663" coordsize="9576,0" path="m1440,1663l11015,1663e" filled="f" stroked="t" strokeweight=".398pt" strokecolor="#000000">
                 <v:path arrowok="t"/>
@@ -33341,7 +34308,7 @@
       <w:r>
         <w:rPr/>
         <w:pict>
-          <v:group style="position:absolute;margin-left:71.801003pt;margin-top:245.748993pt;width:485.1pt;height:79.75pt;mso-position-horizontal-relative:page;mso-position-vertical-relative:page;z-index:-920" coordorigin="1436,4915" coordsize="9702,1595">
+          <v:group style="position:absolute;margin-left:71.801003pt;margin-top:245.748993pt;width:485.1pt;height:79.75pt;mso-position-horizontal-relative:page;mso-position-vertical-relative:page;z-index:-937" coordorigin="1436,4915" coordsize="9702,1595">
             <v:group style="position:absolute;left:1440;top:4919;width:9576;height:2" coordorigin="1440,4919" coordsize="9576,2">
               <v:shape style="position:absolute;left:1440;top:4919;width:9576;height:2" coordorigin="1440,4919" coordsize="9576,0" path="m1440,4919l11015,4919e" filled="f" stroked="t" strokeweight=".398pt" strokecolor="#000000">
                 <v:path arrowok="t"/>
@@ -37061,10 +38028,10 @@
         <w:spacing w:after="0" w:line="249" w:lineRule="auto"/>
         <w:jc w:val="both"/>
         <w:sectPr>
-          <w:footerReference w:type="default" r:id="rId25"/>
+          <w:footerReference w:type="default" r:id="rId27"/>
           <w:pgSz w:w="12240" w:h="15840"/>
           <w:pgMar w:footer="869" w:header="720" w:top="940" w:bottom="1060" w:left="1320" w:right="1320"/>
-          <w:pgNumType w:start="8"/>
+          <w:pgNumType w:start="9"/>
         </w:sectPr>
       </w:pPr>
     </w:p>
@@ -37079,7 +38046,7 @@
       <w:r>
         <w:rPr/>
         <w:pict>
-          <v:group style="position:absolute;margin-left:71.801003pt;margin-top:630.481018pt;width:485.1pt;height:91.7pt;mso-position-horizontal-relative:page;mso-position-vertical-relative:page;z-index:-917" coordorigin="1436,12610" coordsize="9702,1834">
+          <v:group style="position:absolute;margin-left:71.801003pt;margin-top:630.481018pt;width:485.1pt;height:91.7pt;mso-position-horizontal-relative:page;mso-position-vertical-relative:page;z-index:-934" coordorigin="1436,12610" coordsize="9702,1834">
             <v:group style="position:absolute;left:1440;top:12614;width:9576;height:2" coordorigin="1440,12614" coordsize="9576,2">
               <v:shape style="position:absolute;left:1440;top:12614;width:9576;height:2" coordorigin="1440,12614" coordsize="9576,0" path="m1440,12614l11015,12614e" filled="f" stroked="t" strokeweight=".398pt" strokecolor="#000000">
                 <v:path arrowok="t"/>
@@ -37129,7 +38096,7 @@
       <w:r>
         <w:rPr/>
         <w:pict>
-          <v:group style="position:absolute;margin-left:72pt;margin-top:-5.895082pt;width:468pt;height:.1pt;mso-position-horizontal-relative:page;mso-position-vertical-relative:paragraph;z-index:-919" coordorigin="1440,-118" coordsize="9360,2">
+          <v:group style="position:absolute;margin-left:72pt;margin-top:-5.895082pt;width:468pt;height:.1pt;mso-position-horizontal-relative:page;mso-position-vertical-relative:paragraph;z-index:-936" coordorigin="1440,-118" coordsize="9360,2">
             <v:shape style="position:absolute;left:1440;top:-118;width:9360;height:2" coordorigin="1440,-118" coordsize="9360,0" path="m1440,-118l10800,-118e" filled="f" stroked="t" strokeweight=".996pt" strokecolor="#000000">
               <v:path arrowok="t"/>
             </v:shape>
@@ -37137,7 +38104,7 @@
           </v:group>
         </w:pict>
       </w:r>
-      <w:bookmarkStart w:name="Timing and Performance on Intel Manycore" w:id="32"/>
+      <w:bookmarkStart w:name="Timing and Performance on Multicore mach" w:id="32"/>
       <w:bookmarkEnd w:id="32"/>
       <w:r>
         <w:rPr/>
@@ -37177,7 +38144,7 @@
       <w:r>
         <w:rPr/>
         <w:pict>
-          <v:group style="position:absolute;margin-left:72pt;margin-top:32.180283pt;width:468pt;height:.1pt;mso-position-horizontal-relative:page;mso-position-vertical-relative:paragraph;z-index:-918" coordorigin="1440,644" coordsize="9360,2">
+          <v:group style="position:absolute;margin-left:72pt;margin-top:32.180283pt;width:468pt;height:.1pt;mso-position-horizontal-relative:page;mso-position-vertical-relative:paragraph;z-index:-935" coordorigin="1440,644" coordsize="9360,2">
             <v:shape style="position:absolute;left:1440;top:644;width:9360;height:2" coordorigin="1440,644" coordsize="9360,0" path="m1440,644l10800,644e" filled="f" stroked="t" strokeweight=".996pt" strokecolor="#000000">
               <v:path arrowok="t"/>
             </v:shape>
@@ -37240,7 +38207,7 @@
     <w:p>
       <w:pPr>
         <w:spacing w:line="254" w:lineRule="auto" w:before="17"/>
-        <w:ind w:left="1575" w:right="0" w:firstLine="55"/>
+        <w:ind w:left="3816" w:right="0" w:hanging="2186"/>
         <w:jc w:val="left"/>
         <w:rPr>
           <w:rFonts w:ascii="Times New Roman" w:hAnsi="Times New Roman" w:cs="Times New Roman" w:eastAsia="Times New Roman"/>
@@ -37320,32 +38287,36 @@
         <w:rPr>
           <w:rFonts w:ascii="Times New Roman"/>
           <w:b/>
+          <w:w w:val="95"/>
           <w:sz w:val="49"/>
         </w:rPr>
-        <w:t>INTEL</w:t>
+        <w:t>MU</w:t>
       </w:r>
       <w:r>
         <w:rPr>
           <w:rFonts w:ascii="Times New Roman"/>
           <w:b/>
           <w:spacing w:val="-47"/>
+          <w:w w:val="95"/>
           <w:sz w:val="49"/>
         </w:rPr>
-        <w:t> </w:t>
+        <w:t>L</w:t>
       </w:r>
       <w:r>
         <w:rPr>
           <w:rFonts w:ascii="Times New Roman"/>
           <w:b/>
+          <w:w w:val="95"/>
           <w:sz w:val="49"/>
         </w:rPr>
-        <w:t>MANYCORE</w:t>
+        <w:t>TICORE</w:t>
       </w:r>
       <w:r>
         <w:rPr>
           <w:rFonts w:ascii="Times New Roman"/>
           <w:b/>
-          <w:spacing w:val="-46"/>
+          <w:spacing w:val="92"/>
+          <w:w w:val="95"/>
           <w:sz w:val="49"/>
         </w:rPr>
         <w:t> </w:t>
@@ -37354,26 +38325,29 @@
         <w:rPr>
           <w:rFonts w:ascii="Times New Roman"/>
           <w:b/>
+          <w:w w:val="95"/>
           <w:sz w:val="49"/>
         </w:rPr>
-        <w:t>TESTING</w:t>
+        <w:t>M</w:t>
       </w:r>
       <w:r>
         <w:rPr>
           <w:rFonts w:ascii="Times New Roman"/>
           <w:b/>
-          <w:spacing w:val="-46"/>
+          <w:spacing w:val="-21"/>
+          <w:w w:val="95"/>
           <w:sz w:val="49"/>
         </w:rPr>
-        <w:t> </w:t>
+        <w:t>A</w:t>
       </w:r>
       <w:r>
         <w:rPr>
           <w:rFonts w:ascii="Times New Roman"/>
           <w:b/>
+          <w:w w:val="95"/>
           <w:sz w:val="49"/>
         </w:rPr>
-        <w:t>LAB</w:t>
+        <w:t>CHINES</w:t>
       </w:r>
       <w:r>
         <w:rPr>
@@ -39390,176 +40364,6 @@
         <w:t>command.</w:t>
       </w:r>
       <w:r>
-        <w:rPr>
-          <w:spacing w:val="5"/>
-        </w:rPr>
-        <w:t> </w:t>
-      </w:r>
-      <w:r>
-        <w:rPr/>
-        <w:t>The</w:t>
-      </w:r>
-      <w:r>
-        <w:rPr>
-          <w:spacing w:val="-6"/>
-        </w:rPr>
-        <w:t> </w:t>
-      </w:r>
-      <w:r>
-        <w:rPr/>
-        <w:t>-p</w:t>
-      </w:r>
-      <w:r>
-        <w:rPr>
-          <w:spacing w:val="-5"/>
-        </w:rPr>
-        <w:t> </w:t>
-      </w:r>
-      <w:r>
-        <w:rPr/>
-        <w:t>flag</w:t>
-      </w:r>
-      <w:r>
-        <w:rPr>
-          <w:spacing w:val="-5"/>
-        </w:rPr>
-        <w:t> </w:t>
-      </w:r>
-      <w:r>
-        <w:rPr/>
-        <w:t>produces</w:t>
-      </w:r>
-      <w:r>
-        <w:rPr>
-          <w:spacing w:val="-6"/>
-        </w:rPr>
-        <w:t> </w:t>
-      </w:r>
-      <w:r>
-        <w:rPr/>
-        <w:t>output</w:t>
-      </w:r>
-      <w:r>
-        <w:rPr>
-          <w:spacing w:val="-5"/>
-        </w:rPr>
-        <w:t> </w:t>
-      </w:r>
-      <w:r>
-        <w:rPr/>
-        <w:t>in</w:t>
-      </w:r>
-      <w:r>
-        <w:rPr>
-          <w:spacing w:val="-6"/>
-        </w:rPr>
-        <w:t> </w:t>
-      </w:r>
-      <w:r>
-        <w:rPr/>
-        <w:t>a</w:t>
-      </w:r>
-      <w:r>
-        <w:rPr>
-          <w:spacing w:val="-5"/>
-        </w:rPr>
-        <w:t> </w:t>
-      </w:r>
-      <w:r>
-        <w:rPr/>
-        <w:t>format</w:t>
-      </w:r>
-      <w:r>
-        <w:rPr>
-          <w:spacing w:val="-6"/>
-        </w:rPr>
-        <w:t> </w:t>
-      </w:r>
-      <w:r>
-        <w:rPr/>
-        <w:t>comparable</w:t>
-      </w:r>
-      <w:r>
-        <w:rPr>
-          <w:spacing w:val="-5"/>
-        </w:rPr>
-        <w:t> </w:t>
-      </w:r>
-      <w:r>
-        <w:rPr/>
-        <w:t>to</w:t>
-      </w:r>
-      <w:r>
-        <w:rPr>
-          <w:spacing w:val="-6"/>
-        </w:rPr>
-        <w:t> </w:t>
-      </w:r>
-      <w:r>
-        <w:rPr/>
-        <w:t>what</w:t>
-      </w:r>
-      <w:r>
-        <w:rPr>
-          <w:spacing w:val="-5"/>
-        </w:rPr>
-        <w:t> </w:t>
-      </w:r>
-      <w:r>
-        <w:rPr/>
-        <w:t>we</w:t>
-      </w:r>
-      <w:r>
-        <w:rPr>
-          <w:spacing w:val="-6"/>
-        </w:rPr>
-        <w:t> </w:t>
-      </w:r>
-      <w:r>
-        <w:rPr/>
-        <w:t>will</w:t>
-      </w:r>
-      <w:r>
-        <w:rPr>
-          <w:spacing w:val="-5"/>
-        </w:rPr>
-        <w:t> </w:t>
-      </w:r>
-      <w:r>
-        <w:rPr/>
-        <w:t>see</w:t>
-      </w:r>
-      <w:r>
-        <w:rPr>
-          <w:spacing w:val="-6"/>
-        </w:rPr>
-        <w:t> </w:t>
-      </w:r>
-      <w:r>
-        <w:rPr/>
-        <w:t>in</w:t>
-      </w:r>
-      <w:r>
-        <w:rPr>
-          <w:spacing w:val="-5"/>
-        </w:rPr>
-        <w:t> </w:t>
-      </w:r>
-      <w:r>
-        <w:rPr/>
-        <w:t>the</w:t>
-      </w:r>
-      <w:r>
-        <w:rPr>
-          <w:spacing w:val="-6"/>
-        </w:rPr>
-        <w:t> </w:t>
-      </w:r>
-      <w:r>
-        <w:rPr/>
-        <w:t>MTL.</w:t>
-      </w:r>
-      <w:r>
         <w:rPr/>
       </w:r>
     </w:p>
@@ -40698,11 +41502,11 @@
         <w:spacing w:after="0" w:line="249" w:lineRule="auto"/>
         <w:jc w:val="both"/>
         <w:sectPr>
-          <w:headerReference w:type="default" r:id="rId26"/>
-          <w:footerReference w:type="default" r:id="rId27"/>
+          <w:headerReference w:type="default" r:id="rId28"/>
+          <w:footerReference w:type="default" r:id="rId29"/>
           <w:pgSz w:w="12240" w:h="15840"/>
           <w:pgMar w:header="0" w:footer="869" w:top="1500" w:bottom="1060" w:left="1320" w:right="1320"/>
-          <w:pgNumType w:start="9"/>
+          <w:pgNumType w:start="10"/>
         </w:sectPr>
       </w:pPr>
     </w:p>
@@ -40717,7 +41521,7 @@
       <w:r>
         <w:rPr/>
         <w:pict>
-          <v:group style="position:absolute;margin-left:71.801003pt;margin-top:472.591003pt;width:485.1pt;height:67.75pt;mso-position-horizontal-relative:page;mso-position-vertical-relative:page;z-index:-916" coordorigin="1436,9452" coordsize="9702,1355">
+          <v:group style="position:absolute;margin-left:71.801003pt;margin-top:472.591003pt;width:485.1pt;height:67.75pt;mso-position-horizontal-relative:page;mso-position-vertical-relative:page;z-index:-933" coordorigin="1436,9452" coordsize="9702,1355">
             <v:group style="position:absolute;left:1440;top:9456;width:9576;height:2" coordorigin="1440,9456" coordsize="9576,2">
               <v:shape style="position:absolute;left:1440;top:9456;width:9576;height:2" coordorigin="1440,9456" coordsize="9576,0" path="m1440,9456l11015,9456e" filled="f" stroked="t" strokeweight=".398pt" strokecolor="#000000">
                 <v:path arrowok="t"/>
@@ -44695,10 +45499,221 @@
         <w:jc w:val="both"/>
       </w:pPr>
       <w:r>
-        <w:rPr>
-          <w:spacing w:val="-3"/>
-        </w:rPr>
-        <w:t>Let’s</w:t>
+        <w:rPr/>
+        <w:t>If</w:t>
+      </w:r>
+      <w:r>
+        <w:rPr>
+          <w:spacing w:val="-12"/>
+        </w:rPr>
+        <w:t> </w:t>
+      </w:r>
+      <w:r>
+        <w:rPr/>
+        <w:t>you</w:t>
+      </w:r>
+      <w:r>
+        <w:rPr>
+          <w:spacing w:val="-11"/>
+        </w:rPr>
+        <w:t> </w:t>
+      </w:r>
+      <w:r>
+        <w:rPr>
+          <w:spacing w:val="-2"/>
+        </w:rPr>
+        <w:t>have</w:t>
+      </w:r>
+      <w:r>
+        <w:rPr>
+          <w:spacing w:val="-12"/>
+        </w:rPr>
+        <w:t> </w:t>
+      </w:r>
+      <w:r>
+        <w:rPr/>
+        <w:t>access</w:t>
+      </w:r>
+      <w:r>
+        <w:rPr>
+          <w:spacing w:val="-12"/>
+        </w:rPr>
+        <w:t> </w:t>
+      </w:r>
+      <w:r>
+        <w:rPr/>
+        <w:t>to</w:t>
+      </w:r>
+      <w:r>
+        <w:rPr>
+          <w:spacing w:val="-11"/>
+        </w:rPr>
+        <w:t> </w:t>
+      </w:r>
+      <w:r>
+        <w:rPr>
+          <w:spacing w:val="-2"/>
+        </w:rPr>
+        <w:t>Intel’s</w:t>
+      </w:r>
+      <w:r>
+        <w:rPr>
+          <w:spacing w:val="-12"/>
+        </w:rPr>
+        <w:t> </w:t>
+      </w:r>
+      <w:r>
+        <w:rPr>
+          <w:spacing w:val="-1"/>
+        </w:rPr>
+        <w:t>Manycore</w:t>
+      </w:r>
+      <w:r>
+        <w:rPr>
+          <w:spacing w:val="-11"/>
+        </w:rPr>
+        <w:t> </w:t>
+      </w:r>
+      <w:r>
+        <w:rPr>
+          <w:spacing w:val="-2"/>
+        </w:rPr>
+        <w:t>Testing</w:t>
+      </w:r>
+      <w:r>
+        <w:rPr>
+          <w:spacing w:val="-11"/>
+        </w:rPr>
+        <w:t> </w:t>
+      </w:r>
+      <w:r>
+        <w:rPr/>
+        <w:t>Lab</w:t>
+      </w:r>
+      <w:r>
+        <w:rPr>
+          <w:spacing w:val="-12"/>
+        </w:rPr>
+        <w:t> </w:t>
+      </w:r>
+      <w:r>
+        <w:rPr/>
+        <w:t>(MTL),</w:t>
+      </w:r>
+      <w:r>
+        <w:rPr>
+          <w:spacing w:val="-12"/>
+        </w:rPr>
+        <w:t> </w:t>
+      </w:r>
+      <w:r>
+        <w:rPr/>
+        <w:t>you</w:t>
+      </w:r>
+      <w:r>
+        <w:rPr>
+          <w:spacing w:val="-11"/>
+        </w:rPr>
+        <w:t> </w:t>
+      </w:r>
+      <w:r>
+        <w:rPr/>
+        <w:t>can</w:t>
+      </w:r>
+      <w:r>
+        <w:rPr>
+          <w:spacing w:val="-12"/>
+        </w:rPr>
+        <w:t> </w:t>
+      </w:r>
+      <w:r>
+        <w:rPr/>
+        <w:t>try</w:t>
+      </w:r>
+      <w:r>
+        <w:rPr>
+          <w:spacing w:val="-10"/>
+        </w:rPr>
+        <w:t> </w:t>
+      </w:r>
+      <w:r>
+        <w:rPr/>
+        <w:t>some</w:t>
+      </w:r>
+      <w:r>
+        <w:rPr>
+          <w:spacing w:val="-12"/>
+        </w:rPr>
+        <w:t> </w:t>
+      </w:r>
+      <w:r>
+        <w:rPr>
+          <w:spacing w:val="-1"/>
+        </w:rPr>
+        <w:t>experimenting.</w:t>
+      </w:r>
+      <w:r>
+        <w:rPr>
+          <w:spacing w:val="3"/>
+        </w:rPr>
+        <w:t> </w:t>
+      </w:r>
+      <w:r>
+        <w:rPr>
+          <w:spacing w:val="-9"/>
+        </w:rPr>
+        <w:t>You</w:t>
+      </w:r>
+      <w:r>
+        <w:rPr>
+          <w:spacing w:val="-10"/>
+        </w:rPr>
+        <w:t> </w:t>
+      </w:r>
+      <w:r>
+        <w:rPr/>
+        <w:t>may</w:t>
+      </w:r>
+      <w:r>
+        <w:rPr>
+          <w:spacing w:val="-12"/>
+        </w:rPr>
+        <w:t> </w:t>
+      </w:r>
+      <w:r>
+        <w:rPr/>
+        <w:t>also</w:t>
+      </w:r>
+      <w:r>
+        <w:rPr>
+          <w:spacing w:val="-12"/>
+        </w:rPr>
+        <w:t> </w:t>
+      </w:r>
+      <w:r>
+        <w:rPr/>
+        <w:t>use</w:t>
+      </w:r>
+      <w:r>
+        <w:rPr>
+          <w:spacing w:val="-11"/>
+        </w:rPr>
+        <w:t> </w:t>
+      </w:r>
+      <w:r>
+        <w:rPr/>
+        <w:t>another</w:t>
+      </w:r>
+      <w:r>
+        <w:rPr>
+          <w:spacing w:val="45"/>
+          <w:w w:val="99"/>
+        </w:rPr>
+        <w:t> </w:t>
+      </w:r>
+      <w:r>
+        <w:rPr/>
+        <w:t>machine</w:t>
       </w:r>
       <w:r>
         <w:rPr>
@@ -44708,17 +45723,27 @@
       </w:r>
       <w:r>
         <w:rPr/>
-        <w:t>try</w:t>
-      </w:r>
-      <w:r>
-        <w:rPr>
-          <w:spacing w:val="-4"/>
-        </w:rPr>
-        <w:t> </w:t>
-      </w:r>
-      <w:r>
-        <w:rPr/>
-        <w:t>using</w:t>
+        <w:t>that</w:t>
+      </w:r>
+      <w:r>
+        <w:rPr>
+          <w:spacing w:val="-6"/>
+        </w:rPr>
+        <w:t> </w:t>
+      </w:r>
+      <w:r>
+        <w:rPr/>
+        <w:t>your</w:t>
+      </w:r>
+      <w:r>
+        <w:rPr>
+          <w:spacing w:val="-6"/>
+        </w:rPr>
+        <w:t> </w:t>
+      </w:r>
+      <w:r>
+        <w:rPr/>
+        <w:t>instructor</w:t>
       </w:r>
       <w:r>
         <w:rPr>
@@ -44727,10 +45752,40 @@
         <w:t> </w:t>
       </w:r>
       <w:r>
-        <w:rPr>
-          <w:spacing w:val="-1"/>
-        </w:rPr>
-        <w:t>many</w:t>
+        <w:rPr/>
+        <w:t>will</w:t>
+      </w:r>
+      <w:r>
+        <w:rPr>
+          <w:spacing w:val="-6"/>
+        </w:rPr>
+        <w:t> </w:t>
+      </w:r>
+      <w:r>
+        <w:rPr>
+          <w:spacing w:val="-2"/>
+        </w:rPr>
+        <w:t>give</w:t>
+      </w:r>
+      <w:r>
+        <w:rPr>
+          <w:spacing w:val="-6"/>
+        </w:rPr>
+        <w:t> </w:t>
+      </w:r>
+      <w:r>
+        <w:rPr/>
+        <w:t>you</w:t>
+      </w:r>
+      <w:r>
+        <w:rPr>
+          <w:spacing w:val="-6"/>
+        </w:rPr>
+        <w:t> </w:t>
+      </w:r>
+      <w:r>
+        <w:rPr/>
+        <w:t>access</w:t>
       </w:r>
       <w:r>
         <w:rPr>
@@ -44740,509 +45795,7 @@
       </w:r>
       <w:r>
         <w:rPr/>
-        <w:t>more</w:t>
-      </w:r>
-      <w:r>
-        <w:rPr>
-          <w:spacing w:val="-4"/>
-        </w:rPr>
-        <w:t> </w:t>
-      </w:r>
-      <w:r>
-        <w:rPr/>
-        <w:t>threads</w:t>
-      </w:r>
-      <w:r>
-        <w:rPr>
-          <w:spacing w:val="-5"/>
-        </w:rPr>
-        <w:t> </w:t>
-      </w:r>
-      <w:r>
-        <w:rPr/>
-        <w:t>and</w:t>
-      </w:r>
-      <w:r>
-        <w:rPr>
-          <w:spacing w:val="-5"/>
-        </w:rPr>
-        <w:t> </w:t>
-      </w:r>
-      <w:r>
-        <w:rPr/>
-        <w:t>really</w:t>
-      </w:r>
-      <w:r>
-        <w:rPr>
-          <w:spacing w:val="-4"/>
-        </w:rPr>
-        <w:t> </w:t>
-      </w:r>
-      <w:r>
-        <w:rPr>
-          <w:spacing w:val="-1"/>
-        </w:rPr>
-        <w:t>experiment</w:t>
-      </w:r>
-      <w:r>
-        <w:rPr>
-          <w:spacing w:val="-5"/>
-        </w:rPr>
-        <w:t> </w:t>
-      </w:r>
-      <w:r>
-        <w:rPr/>
-        <w:t>with</w:t>
-      </w:r>
-      <w:r>
-        <w:rPr>
-          <w:spacing w:val="-5"/>
-        </w:rPr>
-        <w:t> </w:t>
-      </w:r>
-      <w:r>
-        <w:rPr/>
-        <w:t>multicore</w:t>
-      </w:r>
-      <w:r>
-        <w:rPr>
-          <w:spacing w:val="-5"/>
-        </w:rPr>
-        <w:t> </w:t>
-      </w:r>
-      <w:r>
-        <w:rPr/>
-        <w:t>programming!</w:t>
-      </w:r>
-      <w:r>
-        <w:rPr>
-          <w:spacing w:val="6"/>
-        </w:rPr>
-        <w:t> </w:t>
-      </w:r>
-      <w:r>
-        <w:rPr>
-          <w:spacing w:val="-9"/>
-        </w:rPr>
-        <w:t>You</w:t>
-      </w:r>
-      <w:r>
-        <w:rPr>
-          <w:spacing w:val="-5"/>
-        </w:rPr>
-        <w:t> </w:t>
-      </w:r>
-      <w:r>
-        <w:rPr/>
-        <w:t>will</w:t>
-      </w:r>
-      <w:r>
-        <w:rPr>
-          <w:spacing w:val="-5"/>
-        </w:rPr>
-        <w:t> </w:t>
-      </w:r>
-      <w:r>
-        <w:rPr/>
-        <w:t>need</w:t>
-      </w:r>
-      <w:r>
-        <w:rPr>
-          <w:spacing w:val="-4"/>
-        </w:rPr>
-        <w:t> </w:t>
-      </w:r>
-      <w:r>
-        <w:rPr/>
-        <w:t>to</w:t>
-      </w:r>
-      <w:r>
-        <w:rPr>
-          <w:spacing w:val="-5"/>
-        </w:rPr>
-        <w:t> </w:t>
-      </w:r>
-      <w:r>
-        <w:rPr/>
-        <w:t>use</w:t>
-      </w:r>
-      <w:r>
-        <w:rPr>
-          <w:spacing w:val="-5"/>
-        </w:rPr>
-        <w:t> </w:t>
-      </w:r>
-      <w:r>
-        <w:rPr/>
-        <w:t>a</w:t>
-      </w:r>
-      <w:r>
-        <w:rPr>
-          <w:spacing w:val="-4"/>
-        </w:rPr>
-        <w:t> </w:t>
-      </w:r>
-      <w:r>
-        <w:rPr/>
-        <w:t>‘termi-</w:t>
-      </w:r>
-      <w:r>
-        <w:rPr>
-          <w:spacing w:val="29"/>
-          <w:w w:val="99"/>
-        </w:rPr>
-        <w:t> </w:t>
-      </w:r>
-      <w:r>
-        <w:rPr/>
-        <w:t>nal’</w:t>
-      </w:r>
-      <w:r>
-        <w:rPr>
-          <w:spacing w:val="3"/>
-        </w:rPr>
-        <w:t> </w:t>
-      </w:r>
-      <w:r>
-        <w:rPr/>
-        <w:t>on</w:t>
-      </w:r>
-      <w:r>
-        <w:rPr>
-          <w:spacing w:val="5"/>
-        </w:rPr>
-        <w:t> </w:t>
-      </w:r>
-      <w:r>
-        <w:rPr/>
-        <w:t>Macs</w:t>
-      </w:r>
-      <w:r>
-        <w:rPr>
-          <w:spacing w:val="4"/>
-        </w:rPr>
-        <w:t> </w:t>
-      </w:r>
-      <w:r>
-        <w:rPr/>
-        <w:t>or</w:t>
-      </w:r>
-      <w:r>
-        <w:rPr>
-          <w:spacing w:val="4"/>
-        </w:rPr>
-        <w:t> </w:t>
-      </w:r>
-      <w:r>
-        <w:rPr/>
-        <w:t>‘Putty’</w:t>
-      </w:r>
-      <w:r>
-        <w:rPr>
-          <w:spacing w:val="5"/>
-        </w:rPr>
-        <w:t> </w:t>
-      </w:r>
-      <w:r>
-        <w:rPr/>
-        <w:t>on</w:t>
-      </w:r>
-      <w:r>
-        <w:rPr>
-          <w:spacing w:val="4"/>
-        </w:rPr>
-        <w:t> </w:t>
-      </w:r>
-      <w:r>
-        <w:rPr/>
-        <w:t>PCs.</w:t>
-      </w:r>
-      <w:r>
-        <w:rPr>
-          <w:spacing w:val="35"/>
-        </w:rPr>
-        <w:t> </w:t>
-      </w:r>
-      <w:r>
-        <w:rPr/>
-        <w:t>If</w:t>
-      </w:r>
-      <w:r>
-        <w:rPr>
-          <w:spacing w:val="5"/>
-        </w:rPr>
-        <w:t> </w:t>
-      </w:r>
-      <w:r>
-        <w:rPr/>
-        <w:t>you</w:t>
-      </w:r>
-      <w:r>
-        <w:rPr>
-          <w:spacing w:val="4"/>
-        </w:rPr>
-        <w:t> </w:t>
-      </w:r>
-      <w:r>
-        <w:rPr/>
-        <w:t>are</w:t>
-      </w:r>
-      <w:r>
-        <w:rPr>
-          <w:spacing w:val="4"/>
-        </w:rPr>
-        <w:t> </w:t>
-      </w:r>
-      <w:r>
-        <w:rPr>
-          <w:spacing w:val="-2"/>
-        </w:rPr>
-        <w:t>off</w:t>
-      </w:r>
-      <w:r>
-        <w:rPr>
-          <w:spacing w:val="5"/>
-        </w:rPr>
-        <w:t> </w:t>
-      </w:r>
-      <w:r>
-        <w:rPr/>
-        <w:t>campus,</w:t>
-      </w:r>
-      <w:r>
-        <w:rPr>
-          <w:spacing w:val="6"/>
-        </w:rPr>
-        <w:t> </w:t>
-      </w:r>
-      <w:r>
-        <w:rPr/>
-        <w:t>you</w:t>
-      </w:r>
-      <w:r>
-        <w:rPr>
-          <w:spacing w:val="4"/>
-        </w:rPr>
-        <w:t> </w:t>
-      </w:r>
-      <w:r>
-        <w:rPr/>
-        <w:t>will</w:t>
-      </w:r>
-      <w:r>
-        <w:rPr>
-          <w:spacing w:val="4"/>
-        </w:rPr>
-        <w:t> </w:t>
-      </w:r>
-      <w:r>
-        <w:rPr/>
-        <w:t>need</w:t>
-      </w:r>
-      <w:r>
-        <w:rPr>
-          <w:spacing w:val="4"/>
-        </w:rPr>
-        <w:t> </w:t>
-      </w:r>
-      <w:r>
-        <w:rPr/>
-        <w:t>to</w:t>
-      </w:r>
-      <w:r>
-        <w:rPr>
-          <w:spacing w:val="4"/>
-        </w:rPr>
-        <w:t> </w:t>
-      </w:r>
-      <w:r>
-        <w:rPr/>
-        <w:t>ssh</w:t>
-      </w:r>
-      <w:r>
-        <w:rPr>
-          <w:spacing w:val="5"/>
-        </w:rPr>
-        <w:t> </w:t>
-      </w:r>
-      <w:r>
-        <w:rPr/>
-        <w:t>into</w:t>
-      </w:r>
-      <w:r>
-        <w:rPr>
-          <w:spacing w:val="4"/>
-        </w:rPr>
-        <w:t> </w:t>
-      </w:r>
-      <w:r>
-        <w:rPr/>
-        <w:t>a</w:t>
-      </w:r>
-      <w:r>
-        <w:rPr>
-          <w:spacing w:val="4"/>
-        </w:rPr>
-        <w:t> </w:t>
-      </w:r>
-      <w:r>
-        <w:rPr/>
-        <w:t>machine</w:t>
-      </w:r>
-      <w:r>
-        <w:rPr>
-          <w:spacing w:val="5"/>
-        </w:rPr>
-        <w:t> </w:t>
-      </w:r>
-      <w:r>
-        <w:rPr/>
-        <w:t>on</w:t>
-      </w:r>
-      <w:r>
-        <w:rPr>
-          <w:spacing w:val="4"/>
-        </w:rPr>
-        <w:t> </w:t>
-      </w:r>
-      <w:r>
-        <w:rPr/>
-        <w:t>your</w:t>
-      </w:r>
-      <w:r>
-        <w:rPr>
-          <w:spacing w:val="4"/>
-        </w:rPr>
-        <w:t> </w:t>
-      </w:r>
-      <w:r>
-        <w:rPr/>
-        <w:t>campus</w:t>
-      </w:r>
-      <w:r>
-        <w:rPr>
-          <w:spacing w:val="5"/>
-        </w:rPr>
-        <w:t> </w:t>
-      </w:r>
-      <w:r>
-        <w:rPr/>
-        <w:t>before</w:t>
-      </w:r>
-      <w:r>
-        <w:rPr>
-          <w:spacing w:val="21"/>
-          <w:w w:val="99"/>
-        </w:rPr>
-        <w:t> </w:t>
-      </w:r>
-      <w:r>
-        <w:rPr/>
-        <w:t>then</w:t>
-      </w:r>
-      <w:r>
-        <w:rPr>
-          <w:spacing w:val="-7"/>
-        </w:rPr>
-        <w:t> </w:t>
-      </w:r>
-      <w:r>
-        <w:rPr/>
-        <w:t>logging</w:t>
-      </w:r>
-      <w:r>
-        <w:rPr>
-          <w:spacing w:val="-6"/>
-        </w:rPr>
-        <w:t> </w:t>
-      </w:r>
-      <w:r>
-        <w:rPr/>
-        <w:t>into</w:t>
-      </w:r>
-      <w:r>
-        <w:rPr>
-          <w:spacing w:val="-6"/>
-        </w:rPr>
-        <w:t> </w:t>
-      </w:r>
-      <w:r>
-        <w:rPr/>
-        <w:t>the</w:t>
-      </w:r>
-      <w:r>
-        <w:rPr>
-          <w:spacing w:val="-6"/>
-        </w:rPr>
-        <w:t> </w:t>
-      </w:r>
-      <w:r>
-        <w:rPr/>
-        <w:t>MTL</w:t>
-      </w:r>
-      <w:r>
-        <w:rPr>
-          <w:spacing w:val="-6"/>
-        </w:rPr>
-        <w:t> </w:t>
-      </w:r>
-      <w:r>
-        <w:rPr/>
-        <w:t>machine</w:t>
-      </w:r>
-      <w:r>
-        <w:rPr>
-          <w:spacing w:val="-6"/>
-        </w:rPr>
-        <w:t> </w:t>
-      </w:r>
-      <w:r>
-        <w:rPr/>
-        <w:t>at</w:t>
-      </w:r>
-      <w:r>
-        <w:rPr>
-          <w:spacing w:val="-6"/>
-        </w:rPr>
-        <w:t> </w:t>
-      </w:r>
-      <w:r>
-        <w:rPr>
-          <w:spacing w:val="-2"/>
-        </w:rPr>
-        <w:t>Intel’s</w:t>
-      </w:r>
-      <w:r>
-        <w:rPr>
-          <w:spacing w:val="-6"/>
-        </w:rPr>
-        <w:t> </w:t>
-      </w:r>
-      <w:r>
-        <w:rPr/>
-        <w:t>headquarters</w:t>
-      </w:r>
-      <w:r>
-        <w:rPr>
-          <w:spacing w:val="-6"/>
-        </w:rPr>
-        <w:t> </w:t>
-      </w:r>
-      <w:r>
-        <w:rPr/>
-        <w:t>in</w:t>
-      </w:r>
-      <w:r>
-        <w:rPr>
-          <w:spacing w:val="-6"/>
-        </w:rPr>
-        <w:t> </w:t>
-      </w:r>
-      <w:r>
-        <w:rPr>
-          <w:spacing w:val="-1"/>
-        </w:rPr>
-        <w:t>Oregon.</w:t>
+        <w:t>to.</w:t>
       </w:r>
       <w:r>
         <w:rPr/>
@@ -45253,47 +45806,610 @@
         <w:spacing w:after="0" w:line="249" w:lineRule="auto"/>
         <w:jc w:val="both"/>
         <w:sectPr>
-          <w:headerReference w:type="default" r:id="rId28"/>
-          <w:footerReference w:type="default" r:id="rId29"/>
+          <w:headerReference w:type="default" r:id="rId30"/>
+          <w:footerReference w:type="default" r:id="rId31"/>
           <w:pgSz w:w="12240" w:h="15840"/>
           <w:pgMar w:header="720" w:footer="869" w:top="940" w:bottom="1060" w:left="1320" w:right="1320"/>
-          <w:pgNumType w:start="10"/>
+          <w:pgNumType w:start="11"/>
         </w:sectPr>
       </w:pPr>
     </w:p>
     <w:p>
       <w:pPr>
-        <w:spacing w:line="150" w:lineRule="exact" w:before="0"/>
-        <w:rPr>
-          <w:sz w:val="15"/>
-          <w:szCs w:val="15"/>
+        <w:spacing w:line="200" w:lineRule="exact" w:before="0"/>
+        <w:rPr>
+          <w:sz w:val="20"/>
+          <w:szCs w:val="20"/>
         </w:rPr>
       </w:pPr>
     </w:p>
     <w:p>
       <w:pPr>
-        <w:spacing w:line="200" w:lineRule="exact" w:before="0"/>
-        <w:rPr>
-          <w:sz w:val="20"/>
-          <w:szCs w:val="20"/>
+        <w:spacing w:line="220" w:lineRule="exact" w:before="17"/>
+        <w:rPr>
+          <w:sz w:val="22"/>
+          <w:szCs w:val="22"/>
         </w:rPr>
       </w:pPr>
     </w:p>
     <w:p>
       <w:pPr>
-        <w:spacing w:line="200" w:lineRule="exact" w:before="0"/>
-        <w:rPr>
-          <w:sz w:val="20"/>
-          <w:szCs w:val="20"/>
-        </w:rPr>
+        <w:pStyle w:val="BodyText"/>
+        <w:spacing w:line="249" w:lineRule="auto" w:before="66"/>
+        <w:ind w:right="119"/>
+        <w:jc w:val="both"/>
       </w:pPr>
+      <w:r>
+        <w:rPr/>
+        <w:pict>
+          <v:group style="position:absolute;margin-left:72pt;margin-top:48.251926pt;width:468pt;height:.1pt;mso-position-horizontal-relative:page;mso-position-vertical-relative:paragraph;z-index:-932" coordorigin="1440,965" coordsize="9360,2">
+            <v:shape style="position:absolute;left:1440;top:965;width:9360;height:2" coordorigin="1440,965" coordsize="9360,0" path="m1440,965l10800,965e" filled="f" stroked="t" strokeweight=".498pt" strokecolor="#000000">
+              <v:path arrowok="t"/>
+            </v:shape>
+            <w10:wrap type="none"/>
+          </v:group>
+        </w:pict>
+      </w:r>
+      <w:r>
+        <w:rPr>
+          <w:spacing w:val="-3"/>
+        </w:rPr>
+        <w:t>Let’s</w:t>
+      </w:r>
+      <w:r>
+        <w:rPr>
+          <w:spacing w:val="-6"/>
+        </w:rPr>
+        <w:t> </w:t>
+      </w:r>
+      <w:r>
+        <w:rPr/>
+        <w:t>try</w:t>
+      </w:r>
+      <w:r>
+        <w:rPr>
+          <w:spacing w:val="-4"/>
+        </w:rPr>
+        <w:t> </w:t>
+      </w:r>
+      <w:r>
+        <w:rPr/>
+        <w:t>using</w:t>
+      </w:r>
+      <w:r>
+        <w:rPr>
+          <w:spacing w:val="-5"/>
+        </w:rPr>
+        <w:t> </w:t>
+      </w:r>
+      <w:r>
+        <w:rPr>
+          <w:spacing w:val="-1"/>
+        </w:rPr>
+        <w:t>many</w:t>
+      </w:r>
+      <w:r>
+        <w:rPr>
+          <w:spacing w:val="-5"/>
+        </w:rPr>
+        <w:t> </w:t>
+      </w:r>
+      <w:r>
+        <w:rPr/>
+        <w:t>more</w:t>
+      </w:r>
+      <w:r>
+        <w:rPr>
+          <w:spacing w:val="-4"/>
+        </w:rPr>
+        <w:t> </w:t>
+      </w:r>
+      <w:r>
+        <w:rPr/>
+        <w:t>threads</w:t>
+      </w:r>
+      <w:r>
+        <w:rPr>
+          <w:spacing w:val="-5"/>
+        </w:rPr>
+        <w:t> </w:t>
+      </w:r>
+      <w:r>
+        <w:rPr/>
+        <w:t>and</w:t>
+      </w:r>
+      <w:r>
+        <w:rPr>
+          <w:spacing w:val="-5"/>
+        </w:rPr>
+        <w:t> </w:t>
+      </w:r>
+      <w:r>
+        <w:rPr/>
+        <w:t>really</w:t>
+      </w:r>
+      <w:r>
+        <w:rPr>
+          <w:spacing w:val="-4"/>
+        </w:rPr>
+        <w:t> </w:t>
+      </w:r>
+      <w:r>
+        <w:rPr>
+          <w:spacing w:val="-1"/>
+        </w:rPr>
+        <w:t>experiment</w:t>
+      </w:r>
+      <w:r>
+        <w:rPr>
+          <w:spacing w:val="-5"/>
+        </w:rPr>
+        <w:t> </w:t>
+      </w:r>
+      <w:r>
+        <w:rPr/>
+        <w:t>with</w:t>
+      </w:r>
+      <w:r>
+        <w:rPr>
+          <w:spacing w:val="-5"/>
+        </w:rPr>
+        <w:t> </w:t>
+      </w:r>
+      <w:r>
+        <w:rPr/>
+        <w:t>multicore</w:t>
+      </w:r>
+      <w:r>
+        <w:rPr>
+          <w:spacing w:val="-5"/>
+        </w:rPr>
+        <w:t> </w:t>
+      </w:r>
+      <w:r>
+        <w:rPr/>
+        <w:t>programming!</w:t>
+      </w:r>
+      <w:r>
+        <w:rPr>
+          <w:spacing w:val="6"/>
+        </w:rPr>
+        <w:t> </w:t>
+      </w:r>
+      <w:r>
+        <w:rPr>
+          <w:spacing w:val="-9"/>
+        </w:rPr>
+        <w:t>You</w:t>
+      </w:r>
+      <w:r>
+        <w:rPr>
+          <w:spacing w:val="-5"/>
+        </w:rPr>
+        <w:t> </w:t>
+      </w:r>
+      <w:r>
+        <w:rPr/>
+        <w:t>will</w:t>
+      </w:r>
+      <w:r>
+        <w:rPr>
+          <w:spacing w:val="-5"/>
+        </w:rPr>
+        <w:t> </w:t>
+      </w:r>
+      <w:r>
+        <w:rPr/>
+        <w:t>need</w:t>
+      </w:r>
+      <w:r>
+        <w:rPr>
+          <w:spacing w:val="-4"/>
+        </w:rPr>
+        <w:t> </w:t>
+      </w:r>
+      <w:r>
+        <w:rPr/>
+        <w:t>to</w:t>
+      </w:r>
+      <w:r>
+        <w:rPr>
+          <w:spacing w:val="-5"/>
+        </w:rPr>
+        <w:t> </w:t>
+      </w:r>
+      <w:r>
+        <w:rPr/>
+        <w:t>use</w:t>
+      </w:r>
+      <w:r>
+        <w:rPr>
+          <w:spacing w:val="-5"/>
+        </w:rPr>
+        <w:t> </w:t>
+      </w:r>
+      <w:r>
+        <w:rPr/>
+        <w:t>a</w:t>
+      </w:r>
+      <w:r>
+        <w:rPr>
+          <w:spacing w:val="-4"/>
+        </w:rPr>
+        <w:t> </w:t>
+      </w:r>
+      <w:r>
+        <w:rPr/>
+        <w:t>‘termi-</w:t>
+      </w:r>
+      <w:r>
+        <w:rPr>
+          <w:spacing w:val="29"/>
+          <w:w w:val="99"/>
+        </w:rPr>
+        <w:t> </w:t>
+      </w:r>
+      <w:r>
+        <w:rPr/>
+        <w:t>nal’</w:t>
+      </w:r>
+      <w:r>
+        <w:rPr>
+          <w:spacing w:val="3"/>
+        </w:rPr>
+        <w:t> </w:t>
+      </w:r>
+      <w:r>
+        <w:rPr/>
+        <w:t>on</w:t>
+      </w:r>
+      <w:r>
+        <w:rPr>
+          <w:spacing w:val="5"/>
+        </w:rPr>
+        <w:t> </w:t>
+      </w:r>
+      <w:r>
+        <w:rPr/>
+        <w:t>Macs</w:t>
+      </w:r>
+      <w:r>
+        <w:rPr>
+          <w:spacing w:val="4"/>
+        </w:rPr>
+        <w:t> </w:t>
+      </w:r>
+      <w:r>
+        <w:rPr/>
+        <w:t>or</w:t>
+      </w:r>
+      <w:r>
+        <w:rPr>
+          <w:spacing w:val="4"/>
+        </w:rPr>
+        <w:t> </w:t>
+      </w:r>
+      <w:r>
+        <w:rPr/>
+        <w:t>‘Putty’</w:t>
+      </w:r>
+      <w:r>
+        <w:rPr>
+          <w:spacing w:val="5"/>
+        </w:rPr>
+        <w:t> </w:t>
+      </w:r>
+      <w:r>
+        <w:rPr/>
+        <w:t>on</w:t>
+      </w:r>
+      <w:r>
+        <w:rPr>
+          <w:spacing w:val="4"/>
+        </w:rPr>
+        <w:t> </w:t>
+      </w:r>
+      <w:r>
+        <w:rPr/>
+        <w:t>PCs.</w:t>
+      </w:r>
+      <w:r>
+        <w:rPr>
+          <w:spacing w:val="35"/>
+        </w:rPr>
+        <w:t> </w:t>
+      </w:r>
+      <w:r>
+        <w:rPr/>
+        <w:t>If</w:t>
+      </w:r>
+      <w:r>
+        <w:rPr>
+          <w:spacing w:val="5"/>
+        </w:rPr>
+        <w:t> </w:t>
+      </w:r>
+      <w:r>
+        <w:rPr/>
+        <w:t>you</w:t>
+      </w:r>
+      <w:r>
+        <w:rPr>
+          <w:spacing w:val="4"/>
+        </w:rPr>
+        <w:t> </w:t>
+      </w:r>
+      <w:r>
+        <w:rPr/>
+        <w:t>are</w:t>
+      </w:r>
+      <w:r>
+        <w:rPr>
+          <w:spacing w:val="4"/>
+        </w:rPr>
+        <w:t> </w:t>
+      </w:r>
+      <w:r>
+        <w:rPr>
+          <w:spacing w:val="-2"/>
+        </w:rPr>
+        <w:t>off</w:t>
+      </w:r>
+      <w:r>
+        <w:rPr>
+          <w:spacing w:val="5"/>
+        </w:rPr>
+        <w:t> </w:t>
+      </w:r>
+      <w:r>
+        <w:rPr/>
+        <w:t>campus,</w:t>
+      </w:r>
+      <w:r>
+        <w:rPr>
+          <w:spacing w:val="6"/>
+        </w:rPr>
+        <w:t> </w:t>
+      </w:r>
+      <w:r>
+        <w:rPr/>
+        <w:t>you</w:t>
+      </w:r>
+      <w:r>
+        <w:rPr>
+          <w:spacing w:val="4"/>
+        </w:rPr>
+        <w:t> </w:t>
+      </w:r>
+      <w:r>
+        <w:rPr/>
+        <w:t>will</w:t>
+      </w:r>
+      <w:r>
+        <w:rPr>
+          <w:spacing w:val="4"/>
+        </w:rPr>
+        <w:t> </w:t>
+      </w:r>
+      <w:r>
+        <w:rPr/>
+        <w:t>need</w:t>
+      </w:r>
+      <w:r>
+        <w:rPr>
+          <w:spacing w:val="4"/>
+        </w:rPr>
+        <w:t> </w:t>
+      </w:r>
+      <w:r>
+        <w:rPr/>
+        <w:t>to</w:t>
+      </w:r>
+      <w:r>
+        <w:rPr>
+          <w:spacing w:val="4"/>
+        </w:rPr>
+        <w:t> </w:t>
+      </w:r>
+      <w:r>
+        <w:rPr/>
+        <w:t>ssh</w:t>
+      </w:r>
+      <w:r>
+        <w:rPr>
+          <w:spacing w:val="5"/>
+        </w:rPr>
+        <w:t> </w:t>
+      </w:r>
+      <w:r>
+        <w:rPr/>
+        <w:t>into</w:t>
+      </w:r>
+      <w:r>
+        <w:rPr>
+          <w:spacing w:val="4"/>
+        </w:rPr>
+        <w:t> </w:t>
+      </w:r>
+      <w:r>
+        <w:rPr/>
+        <w:t>a</w:t>
+      </w:r>
+      <w:r>
+        <w:rPr>
+          <w:spacing w:val="4"/>
+        </w:rPr>
+        <w:t> </w:t>
+      </w:r>
+      <w:r>
+        <w:rPr/>
+        <w:t>machine</w:t>
+      </w:r>
+      <w:r>
+        <w:rPr>
+          <w:spacing w:val="5"/>
+        </w:rPr>
+        <w:t> </w:t>
+      </w:r>
+      <w:r>
+        <w:rPr/>
+        <w:t>on</w:t>
+      </w:r>
+      <w:r>
+        <w:rPr>
+          <w:spacing w:val="4"/>
+        </w:rPr>
+        <w:t> </w:t>
+      </w:r>
+      <w:r>
+        <w:rPr/>
+        <w:t>your</w:t>
+      </w:r>
+      <w:r>
+        <w:rPr>
+          <w:spacing w:val="4"/>
+        </w:rPr>
+        <w:t> </w:t>
+      </w:r>
+      <w:r>
+        <w:rPr/>
+        <w:t>campus</w:t>
+      </w:r>
+      <w:r>
+        <w:rPr>
+          <w:spacing w:val="5"/>
+        </w:rPr>
+        <w:t> </w:t>
+      </w:r>
+      <w:r>
+        <w:rPr/>
+        <w:t>before</w:t>
+      </w:r>
+      <w:r>
+        <w:rPr>
+          <w:spacing w:val="21"/>
+          <w:w w:val="99"/>
+        </w:rPr>
+        <w:t> </w:t>
+      </w:r>
+      <w:r>
+        <w:rPr/>
+        <w:t>then</w:t>
+      </w:r>
+      <w:r>
+        <w:rPr>
+          <w:spacing w:val="-7"/>
+        </w:rPr>
+        <w:t> </w:t>
+      </w:r>
+      <w:r>
+        <w:rPr/>
+        <w:t>logging</w:t>
+      </w:r>
+      <w:r>
+        <w:rPr>
+          <w:spacing w:val="-6"/>
+        </w:rPr>
+        <w:t> </w:t>
+      </w:r>
+      <w:r>
+        <w:rPr/>
+        <w:t>into</w:t>
+      </w:r>
+      <w:r>
+        <w:rPr>
+          <w:spacing w:val="-6"/>
+        </w:rPr>
+        <w:t> </w:t>
+      </w:r>
+      <w:r>
+        <w:rPr/>
+        <w:t>the</w:t>
+      </w:r>
+      <w:r>
+        <w:rPr>
+          <w:spacing w:val="-6"/>
+        </w:rPr>
+        <w:t> </w:t>
+      </w:r>
+      <w:r>
+        <w:rPr/>
+        <w:t>MTL</w:t>
+      </w:r>
+      <w:r>
+        <w:rPr>
+          <w:spacing w:val="-6"/>
+        </w:rPr>
+        <w:t> </w:t>
+      </w:r>
+      <w:r>
+        <w:rPr/>
+        <w:t>machine</w:t>
+      </w:r>
+      <w:r>
+        <w:rPr>
+          <w:spacing w:val="-6"/>
+        </w:rPr>
+        <w:t> </w:t>
+      </w:r>
+      <w:r>
+        <w:rPr/>
+        <w:t>at</w:t>
+      </w:r>
+      <w:r>
+        <w:rPr>
+          <w:spacing w:val="-6"/>
+        </w:rPr>
+        <w:t> </w:t>
+      </w:r>
+      <w:r>
+        <w:rPr>
+          <w:spacing w:val="-2"/>
+        </w:rPr>
+        <w:t>Intel’s</w:t>
+      </w:r>
+      <w:r>
+        <w:rPr>
+          <w:spacing w:val="-6"/>
+        </w:rPr>
+        <w:t> </w:t>
+      </w:r>
+      <w:r>
+        <w:rPr/>
+        <w:t>headquarters</w:t>
+      </w:r>
+      <w:r>
+        <w:rPr>
+          <w:spacing w:val="-6"/>
+        </w:rPr>
+        <w:t> </w:t>
+      </w:r>
+      <w:r>
+        <w:rPr/>
+        <w:t>in</w:t>
+      </w:r>
+      <w:r>
+        <w:rPr>
+          <w:spacing w:val="-6"/>
+        </w:rPr>
+        <w:t> </w:t>
+      </w:r>
+      <w:r>
+        <w:rPr>
+          <w:spacing w:val="-1"/>
+        </w:rPr>
+        <w:t>Oregon.</w:t>
+      </w:r>
+      <w:r>
+        <w:rPr/>
+      </w:r>
     </w:p>
     <w:p>
       <w:pPr>
-        <w:spacing w:line="200" w:lineRule="exact" w:before="0"/>
-        <w:rPr>
-          <w:sz w:val="20"/>
-          <w:szCs w:val="20"/>
+        <w:spacing w:line="240" w:lineRule="exact" w:before="8"/>
+        <w:rPr>
+          <w:sz w:val="24"/>
+          <w:szCs w:val="24"/>
         </w:rPr>
       </w:pPr>
     </w:p>
@@ -45307,18 +46423,7 @@
       <w:r>
         <w:rPr/>
         <w:pict>
-          <v:group style="position:absolute;margin-left:72pt;margin-top:-3.304054pt;width:468pt;height:.1pt;mso-position-horizontal-relative:page;mso-position-vertical-relative:paragraph;z-index:-915" coordorigin="1440,-66" coordsize="9360,2">
-            <v:shape style="position:absolute;left:1440;top:-66;width:9360;height:2" coordorigin="1440,-66" coordsize="9360,0" path="m1440,-66l10800,-66e" filled="f" stroked="t" strokeweight=".498pt" strokecolor="#000000">
-              <v:path arrowok="t"/>
-            </v:shape>
-            <w10:wrap type="none"/>
-          </v:group>
-        </w:pict>
-      </w:r>
-      <w:r>
-        <w:rPr/>
-        <w:pict>
-          <v:group style="position:absolute;margin-left:72pt;margin-top:22.099945pt;width:468pt;height:.1pt;mso-position-horizontal-relative:page;mso-position-vertical-relative:paragraph;z-index:-914" coordorigin="1440,442" coordsize="9360,2">
+          <v:group style="position:absolute;margin-left:72pt;margin-top:22.100956pt;width:468pt;height:.1pt;mso-position-horizontal-relative:page;mso-position-vertical-relative:paragraph;z-index:-931" coordorigin="1440,442" coordsize="9360,2">
             <v:shape style="position:absolute;left:1440;top:442;width:9360;height:2" coordorigin="1440,442" coordsize="9360,0" path="m1440,442l10800,442e" filled="f" stroked="t" strokeweight=".498pt" strokecolor="#000000">
               <v:path arrowok="t"/>
             </v:shape>
@@ -45339,7 +46444,7 @@
           <w:rFonts w:ascii="Times New Roman" w:hAnsi="Times New Roman" w:cs="Times New Roman" w:eastAsia="Times New Roman"/>
           <w:b/>
           <w:bCs/>
-          <w:spacing w:val="12"/>
+          <w:spacing w:val="9"/>
         </w:rPr>
         <w:t> </w:t>
       </w:r>
@@ -45351,17 +46456,7 @@
       </w:r>
       <w:r>
         <w:rPr>
-          <w:spacing w:val="-5"/>
-        </w:rPr>
-        <w:t> </w:t>
-      </w:r>
-      <w:r>
-        <w:rPr/>
-        <w:t>local</w:t>
-      </w:r>
-      <w:r>
-        <w:rPr>
-          <w:spacing w:val="-5"/>
+          <w:spacing w:val="-7"/>
         </w:rPr>
         <w:t> </w:t>
       </w:r>
@@ -45371,7 +46466,7 @@
       </w:r>
       <w:r>
         <w:rPr>
-          <w:spacing w:val="-5"/>
+          <w:spacing w:val="-6"/>
         </w:rPr>
         <w:t> </w:t>
       </w:r>
@@ -45381,7 +46476,7 @@
       </w:r>
       <w:r>
         <w:rPr>
-          <w:spacing w:val="-5"/>
+          <w:spacing w:val="-7"/>
         </w:rPr>
         <w:t> </w:t>
       </w:r>
@@ -45391,27 +46486,27 @@
       </w:r>
       <w:r>
         <w:rPr>
+          <w:spacing w:val="-7"/>
+        </w:rPr>
+        <w:t> </w:t>
+      </w:r>
+      <w:r>
+        <w:rPr/>
+        <w:t>can</w:t>
+      </w:r>
+      <w:r>
+        <w:rPr>
           <w:spacing w:val="-6"/>
         </w:rPr>
         <w:t> </w:t>
       </w:r>
       <w:r>
         <w:rPr/>
-        <w:t>can</w:t>
-      </w:r>
-      <w:r>
-        <w:rPr>
-          <w:spacing w:val="-5"/>
-        </w:rPr>
-        <w:t> </w:t>
-      </w:r>
-      <w:r>
-        <w:rPr/>
         <w:t>use</w:t>
       </w:r>
       <w:r>
         <w:rPr>
-          <w:spacing w:val="-5"/>
+          <w:spacing w:val="-7"/>
         </w:rPr>
         <w:t> </w:t>
       </w:r>
@@ -45421,13 +46516,15 @@
       </w:r>
       <w:r>
         <w:rPr>
-          <w:spacing w:val="-5"/>
-        </w:rPr>
-        <w:t> </w:t>
-      </w:r>
-      <w:r>
-        <w:rPr/>
-        <w:t>selkie.</w:t>
+          <w:spacing w:val="-6"/>
+        </w:rPr>
+        <w:t> </w:t>
+      </w:r>
+      <w:r>
+        <w:rPr>
+          <w:spacing w:val="-1"/>
+        </w:rPr>
+        <w:t>nuggle.macalester.edu.</w:t>
       </w:r>
       <w:r>
         <w:rPr/>
@@ -45579,14 +46676,14 @@
         </w:rPr>
         <w:t> </w:t>
       </w:r>
-      <w:hyperlink r:id="rId30">
+      <w:hyperlink r:id="rId32">
         <w:r>
           <w:rPr>
             <w:rFonts w:ascii="Times New Roman"/>
             <w:w w:val="125"/>
             <w:sz w:val="18"/>
           </w:rPr>
-          <w:t>accountname@192.55.51.81</w:t>
+          <w:t>accountname@207.108.8.131</w:t>
         </w:r>
         <w:r>
           <w:rPr>
@@ -46259,7 +47356,7 @@
       <w:r>
         <w:rPr>
           <w:rFonts w:ascii="Times New Roman"/>
-          <w:spacing w:val="21"/>
+          <w:spacing w:val="20"/>
           <w:w w:val="130"/>
           <w:sz w:val="18"/>
         </w:rPr>
@@ -46276,20 +47373,20 @@
       <w:r>
         <w:rPr>
           <w:rFonts w:ascii="Times New Roman"/>
-          <w:spacing w:val="22"/>
+          <w:spacing w:val="20"/>
           <w:w w:val="130"/>
           <w:sz w:val="18"/>
         </w:rPr>
         <w:t> </w:t>
       </w:r>
-      <w:hyperlink r:id="rId30">
+      <w:hyperlink r:id="rId32">
         <w:r>
           <w:rPr>
             <w:rFonts w:ascii="Times New Roman"/>
             <w:w w:val="130"/>
             <w:sz w:val="18"/>
           </w:rPr>
-          <w:t>accountname@192.55.51.81:</w:t>
+          <w:t>accountname@207.108.8.131:</w:t>
         </w:r>
         <w:r>
           <w:rPr>
@@ -48295,7 +49392,7 @@
       <w:r>
         <w:rPr/>
         <w:pict>
-          <v:group style="position:absolute;margin-left:71.801003pt;margin-top:72pt;width:485.1pt;height:103.65pt;mso-position-horizontal-relative:page;mso-position-vertical-relative:page;z-index:-913" coordorigin="1436,1440" coordsize="9702,2073">
+          <v:group style="position:absolute;margin-left:71.801003pt;margin-top:72pt;width:485.1pt;height:103.65pt;mso-position-horizontal-relative:page;mso-position-vertical-relative:page;z-index:-930" coordorigin="1436,1440" coordsize="9702,2073">
             <v:group style="position:absolute;left:1440;top:1444;width:9576;height:2" coordorigin="1440,1444" coordsize="9576,2">
               <v:shape style="position:absolute;left:1440;top:1444;width:9576;height:2" coordorigin="1440,1444" coordsize="9576,0" path="m1440,1444l11015,1444e" filled="f" stroked="t" strokeweight=".398pt" strokecolor="#000000">
                 <v:path arrowok="t"/>
@@ -50955,7 +52052,7 @@
       <w:r>
         <w:rPr/>
         <w:pict>
-          <v:group style="position:absolute;margin-left:72pt;margin-top:-3.304069pt;width:468pt;height:.1pt;mso-position-horizontal-relative:page;mso-position-vertical-relative:paragraph;z-index:-912" coordorigin="1440,-66" coordsize="9360,2">
+          <v:group style="position:absolute;margin-left:72pt;margin-top:-3.304069pt;width:468pt;height:.1pt;mso-position-horizontal-relative:page;mso-position-vertical-relative:paragraph;z-index:-929" coordorigin="1440,-66" coordsize="9360,2">
             <v:shape style="position:absolute;left:1440;top:-66;width:9360;height:2" coordorigin="1440,-66" coordsize="9360,0" path="m1440,-66l10800,-66e" filled="f" stroked="t" strokeweight=".498pt" strokecolor="#000000">
               <v:path arrowok="t"/>
             </v:shape>
@@ -50966,7 +52063,7 @@
       <w:r>
         <w:rPr/>
         <w:pict>
-          <v:group style="position:absolute;margin-left:72pt;margin-top:34.055931pt;width:468pt;height:.1pt;mso-position-horizontal-relative:page;mso-position-vertical-relative:paragraph;z-index:-911" coordorigin="1440,681" coordsize="9360,2">
+          <v:group style="position:absolute;margin-left:72pt;margin-top:34.055931pt;width:468pt;height:.1pt;mso-position-horizontal-relative:page;mso-position-vertical-relative:paragraph;z-index:-928" coordorigin="1440,681" coordsize="9360,2">
             <v:shape style="position:absolute;left:1440;top:681;width:9360;height:2" coordorigin="1440,681" coordsize="9360,0" path="m1440,681l10800,681e" filled="f" stroked="t" strokeweight=".498pt" strokecolor="#000000">
               <v:path arrowok="t"/>
             </v:shape>
@@ -55619,7 +56716,7 @@
       <w:r>
         <w:rPr/>
         <w:pict>
-          <v:group style="position:absolute;margin-left:72pt;margin-top:56.907925pt;width:468pt;height:.1pt;mso-position-horizontal-relative:page;mso-position-vertical-relative:paragraph;z-index:-910" coordorigin="1440,1138" coordsize="9360,2">
+          <v:group style="position:absolute;margin-left:72pt;margin-top:56.907925pt;width:468pt;height:.1pt;mso-position-horizontal-relative:page;mso-position-vertical-relative:paragraph;z-index:-927" coordorigin="1440,1138" coordsize="9360,2">
             <v:shape style="position:absolute;left:1440;top:1138;width:9360;height:2" coordorigin="1440,1138" coordsize="9360,0" path="m1440,1138l10800,1138e" filled="f" stroked="t" strokeweight=".498pt" strokecolor="#000000">
               <v:path arrowok="t"/>
             </v:shape>
@@ -56479,7 +57576,7 @@
       <w:r>
         <w:rPr/>
         <w:pict>
-          <v:group style="position:absolute;margin-left:72pt;margin-top:22.100931pt;width:468pt;height:.1pt;mso-position-horizontal-relative:page;mso-position-vertical-relative:paragraph;z-index:-909" coordorigin="1440,442" coordsize="9360,2">
+          <v:group style="position:absolute;margin-left:72pt;margin-top:22.100931pt;width:468pt;height:.1pt;mso-position-horizontal-relative:page;mso-position-vertical-relative:paragraph;z-index:-926" coordorigin="1440,442" coordsize="9360,2">
             <v:shape style="position:absolute;left:1440;top:442;width:9360;height:2" coordorigin="1440,442" coordsize="9360,0" path="m1440,442l10800,442e" filled="f" stroked="t" strokeweight=".498pt" strokecolor="#000000">
               <v:path arrowok="t"/>
             </v:shape>
@@ -59002,10 +60099,10 @@
           <w:szCs w:val="18"/>
         </w:rPr>
         <w:sectPr>
-          <w:footerReference w:type="default" r:id="rId31"/>
+          <w:footerReference w:type="default" r:id="rId33"/>
           <w:pgSz w:w="12240" w:h="15840"/>
           <w:pgMar w:footer="869" w:header="720" w:top="940" w:bottom="1060" w:left="1320" w:right="1320"/>
-          <w:pgNumType w:start="13"/>
+          <w:pgNumType w:start="14"/>
         </w:sectPr>
       </w:pPr>
     </w:p>
@@ -59055,7 +60152,7 @@
       <w:r>
         <w:rPr/>
         <w:pict>
-          <v:group style="position:absolute;margin-left:72pt;margin-top:-3.304054pt;width:468pt;height:.1pt;mso-position-horizontal-relative:page;mso-position-vertical-relative:paragraph;z-index:-908" coordorigin="1440,-66" coordsize="9360,2">
+          <v:group style="position:absolute;margin-left:72pt;margin-top:-3.304054pt;width:468pt;height:.1pt;mso-position-horizontal-relative:page;mso-position-vertical-relative:paragraph;z-index:-925" coordorigin="1440,-66" coordsize="9360,2">
             <v:shape style="position:absolute;left:1440;top:-66;width:9360;height:2" coordorigin="1440,-66" coordsize="9360,0" path="m1440,-66l10800,-66e" filled="f" stroked="t" strokeweight=".498pt" strokecolor="#000000">
               <v:path arrowok="t"/>
             </v:shape>
@@ -59066,7 +60163,7 @@
       <w:r>
         <w:rPr/>
         <w:pict>
-          <v:group style="position:absolute;margin-left:72pt;margin-top:22.099945pt;width:468pt;height:.1pt;mso-position-horizontal-relative:page;mso-position-vertical-relative:paragraph;z-index:-907" coordorigin="1440,442" coordsize="9360,2">
+          <v:group style="position:absolute;margin-left:72pt;margin-top:22.099945pt;width:468pt;height:.1pt;mso-position-horizontal-relative:page;mso-position-vertical-relative:paragraph;z-index:-924" coordorigin="1440,442" coordsize="9360,2">
             <v:shape style="position:absolute;left:1440;top:442;width:9360;height:2" coordorigin="1440,442" coordsize="9360,0" path="m1440,442l10800,442e" filled="f" stroked="t" strokeweight=".498pt" strokecolor="#000000">
               <v:path arrowok="t"/>
             </v:shape>
@@ -59529,10 +60626,10 @@
       </w:r>
     </w:p>
     <w:sectPr>
-      <w:footerReference w:type="default" r:id="rId32"/>
+      <w:footerReference w:type="default" r:id="rId34"/>
       <w:pgSz w:w="12240" w:h="15840"/>
       <w:pgMar w:footer="869" w:header="720" w:top="940" w:bottom="1060" w:left="1320" w:right="900"/>
-      <w:pgNumType w:start="14"/>
+      <w:pgNumType w:start="15"/>
     </w:sectPr>
   </w:body>
 </w:document>
@@ -59551,7 +60648,7 @@
     <w:r>
       <w:rPr/>
       <w:pict>
-        <v:group style="position:absolute;margin-left:72pt;margin-top:737.732971pt;width:468pt;height:.1pt;mso-position-horizontal-relative:page;mso-position-vertical-relative:page;z-index:-929" coordorigin="1440,14755" coordsize="9360,2">
+        <v:group style="position:absolute;margin-left:72pt;margin-top:737.732971pt;width:468pt;height:.1pt;mso-position-horizontal-relative:page;mso-position-vertical-relative:page;z-index:-948" coordorigin="1440,14755" coordsize="9360,2">
           <v:shape style="position:absolute;left:1440;top:14755;width:9360;height:2" coordorigin="1440,14755" coordsize="9360,0" path="m1440,14755l10800,14755e" filled="f" stroked="t" strokeweight=".398pt" strokecolor="#000000">
             <v:path arrowok="t"/>
           </v:shape>
@@ -59562,7 +60659,7 @@
     <w:r>
       <w:rPr/>
       <w:pict>
-        <v:shape style="position:absolute;margin-left:536.229980pt;margin-top:741.360535pt;width:4.8pt;height:12pt;mso-position-horizontal-relative:page;mso-position-vertical-relative:page;z-index:-928" type="#_x0000_t202" filled="f" stroked="f">
+        <v:shape style="position:absolute;margin-left:536.229980pt;margin-top:741.360535pt;width:4.8pt;height:12pt;mso-position-horizontal-relative:page;mso-position-vertical-relative:page;z-index:-947" type="#_x0000_t202" filled="f" stroked="f">
           <v:textbox inset="0,0,0,0">
             <w:txbxContent>
               <w:p>
@@ -59614,7 +60711,7 @@
     <w:r>
       <w:rPr/>
       <w:pict>
-        <v:group style="position:absolute;margin-left:72pt;margin-top:737.732971pt;width:468pt;height:.1pt;mso-position-horizontal-relative:page;mso-position-vertical-relative:page;z-index:-899" coordorigin="1440,14755" coordsize="9360,2">
+        <v:group style="position:absolute;margin-left:72pt;margin-top:737.732971pt;width:468pt;height:.1pt;mso-position-horizontal-relative:page;mso-position-vertical-relative:page;z-index:-920" coordorigin="1440,14755" coordsize="9360,2">
           <v:shape style="position:absolute;left:1440;top:14755;width:9360;height:2" coordorigin="1440,14755" coordsize="9360,0" path="m1440,14755l10800,14755e" filled="f" stroked="t" strokeweight=".398pt" strokecolor="#000000">
             <v:path arrowok="t"/>
           </v:shape>
@@ -59625,7 +60722,95 @@
     <w:r>
       <w:rPr/>
       <w:pict>
-        <v:shape style="position:absolute;margin-left:71pt;margin-top:741.360535pt;width:93.45pt;height:12pt;mso-position-horizontal-relative:page;mso-position-vertical-relative:page;z-index:-898" type="#_x0000_t202" filled="f" stroked="f">
+        <v:shape style="position:absolute;margin-left:526.921997pt;margin-top:741.360535pt;width:15.1pt;height:12pt;mso-position-horizontal-relative:page;mso-position-vertical-relative:page;z-index:-919" type="#_x0000_t202" filled="f" stroked="f">
+          <v:textbox inset="0,0,0,0">
+            <w:txbxContent>
+              <w:p>
+                <w:pPr>
+                  <w:spacing w:line="214" w:lineRule="exact" w:before="0"/>
+                  <w:ind w:left="40" w:right="0" w:firstLine="0"/>
+                  <w:jc w:val="left"/>
+                  <w:rPr>
+                    <w:rFonts w:ascii="Times New Roman" w:hAnsi="Times New Roman" w:cs="Times New Roman" w:eastAsia="Times New Roman"/>
+                    <w:sz w:val="20"/>
+                    <w:szCs w:val="20"/>
+                  </w:rPr>
+                </w:pPr>
+                <w:r>
+                  <w:rPr>
+                    <w:rFonts w:ascii="Times New Roman"/>
+                    <w:b/>
+                    <w:w w:val="110"/>
+                    <w:sz w:val="20"/>
+                  </w:rPr>
+                </w:r>
+                <w:r>
+                  <w:rPr/>
+                  <w:fldChar w:fldCharType="begin"/>
+                </w:r>
+                <w:r>
+                  <w:rPr>
+                    <w:rFonts w:ascii="Times New Roman"/>
+                    <w:b/>
+                    <w:w w:val="110"/>
+                    <w:sz w:val="20"/>
+                  </w:rPr>
+                  <w:instrText> PAGE </w:instrText>
+                </w:r>
+                <w:r>
+                  <w:rPr/>
+                  <w:fldChar w:fldCharType="separate"/>
+                </w:r>
+                <w:r>
+                  <w:rPr/>
+                  <w:t>10</w:t>
+                </w:r>
+                <w:r>
+                  <w:rPr/>
+                  <w:fldChar w:fldCharType="end"/>
+                </w:r>
+                <w:r>
+                  <w:rPr>
+                    <w:rFonts w:ascii="Times New Roman"/>
+                    <w:sz w:val="20"/>
+                  </w:rPr>
+                </w:r>
+              </w:p>
+            </w:txbxContent>
+          </v:textbox>
+          <w10:wrap type="none"/>
+        </v:shape>
+      </w:pict>
+    </w:r>
+  </w:p>
+</w:ftr>
+</file>
+
+<file path=word/footer11.xml><?xml version="1.0" encoding="utf-8"?>
+<w:ftr xmlns:ve="http://schemas.openxmlformats.org/markup-compatibility/2006" xmlns:o="urn:schemas-microsoft-com:office:office" xmlns:r="http://schemas.openxmlformats.org/officeDocument/2006/relationships" xmlns:m="http://schemas.openxmlformats.org/officeDocument/2006/math" xmlns:v="urn:schemas-microsoft-com:vml" xmlns:wp="http://schemas.openxmlformats.org/drawingml/2006/wordprocessingDrawing" xmlns:w10="urn:schemas-microsoft-com:office:word" xmlns:w="http://schemas.openxmlformats.org/wordprocessingml/2006/main" xmlns:wne="http://schemas.microsoft.com/office/word/2006/wordml" xml:space="preserve">
+  <w:p>
+    <w:pPr>
+      <w:spacing w:line="14" w:lineRule="auto" w:before="0" w:after="0"/>
+      <w:rPr>
+        <w:sz w:val="20"/>
+        <w:szCs w:val="20"/>
+      </w:rPr>
+    </w:pPr>
+    <w:r>
+      <w:rPr/>
+      <w:pict>
+        <v:group style="position:absolute;margin-left:72pt;margin-top:737.732971pt;width:468pt;height:.1pt;mso-position-horizontal-relative:page;mso-position-vertical-relative:page;z-index:-916" coordorigin="1440,14755" coordsize="9360,2">
+          <v:shape style="position:absolute;left:1440;top:14755;width:9360;height:2" coordorigin="1440,14755" coordsize="9360,0" path="m1440,14755l10800,14755e" filled="f" stroked="t" strokeweight=".398pt" strokecolor="#000000">
+            <v:path arrowok="t"/>
+          </v:shape>
+          <w10:wrap type="none"/>
+        </v:group>
+      </w:pict>
+    </w:r>
+    <w:r>
+      <w:rPr/>
+      <w:pict>
+        <v:shape style="position:absolute;margin-left:71pt;margin-top:741.360535pt;width:93.45pt;height:12pt;mso-position-horizontal-relative:page;mso-position-vertical-relative:page;z-index:-915" type="#_x0000_t202" filled="f" stroked="f">
           <v:textbox inset="0,0,0,0">
             <w:txbxContent>
               <w:p>
@@ -59721,7 +60906,7 @@
     <w:r>
       <w:rPr/>
       <w:pict>
-        <v:shape style="position:absolute;margin-left:526.921997pt;margin-top:741.360535pt;width:15.1pt;height:12pt;mso-position-horizontal-relative:page;mso-position-vertical-relative:page;z-index:-897" type="#_x0000_t202" filled="f" stroked="f">
+        <v:shape style="position:absolute;margin-left:526.921997pt;margin-top:741.360535pt;width:15.1pt;height:12pt;mso-position-horizontal-relative:page;mso-position-vertical-relative:page;z-index:-914" type="#_x0000_t202" filled="f" stroked="f">
           <v:textbox inset="0,0,0,0">
             <w:txbxContent>
               <w:p>
@@ -59762,7 +60947,7 @@
                 </w:r>
                 <w:r>
                   <w:rPr/>
-                  <w:t>10</w:t>
+                  <w:t>11</w:t>
                 </w:r>
                 <w:r>
                   <w:rPr/>
@@ -59785,7 +60970,7 @@
 </w:ftr>
 </file>
 
-<file path=word/footer11.xml><?xml version="1.0" encoding="utf-8"?>
+<file path=word/footer12.xml><?xml version="1.0" encoding="utf-8"?>
 <w:ftr xmlns:ve="http://schemas.openxmlformats.org/markup-compatibility/2006" xmlns:o="urn:schemas-microsoft-com:office:office" xmlns:r="http://schemas.openxmlformats.org/officeDocument/2006/relationships" xmlns:m="http://schemas.openxmlformats.org/officeDocument/2006/math" xmlns:v="urn:schemas-microsoft-com:vml" xmlns:wp="http://schemas.openxmlformats.org/drawingml/2006/wordprocessingDrawing" xmlns:w10="urn:schemas-microsoft-com:office:word" xmlns:w="http://schemas.openxmlformats.org/wordprocessingml/2006/main" xmlns:wne="http://schemas.microsoft.com/office/word/2006/wordml" xml:space="preserve">
   <w:p>
     <w:pPr>
@@ -59798,7 +60983,7 @@
     <w:r>
       <w:rPr/>
       <w:pict>
-        <v:group style="position:absolute;margin-left:72pt;margin-top:737.732971pt;width:468pt;height:.1pt;mso-position-horizontal-relative:page;mso-position-vertical-relative:page;z-index:-896" coordorigin="1440,14755" coordsize="9360,2">
+        <v:group style="position:absolute;margin-left:72pt;margin-top:737.732971pt;width:468pt;height:.1pt;mso-position-horizontal-relative:page;mso-position-vertical-relative:page;z-index:-913" coordorigin="1440,14755" coordsize="9360,2">
           <v:shape style="position:absolute;left:1440;top:14755;width:9360;height:2" coordorigin="1440,14755" coordsize="9360,0" path="m1440,14755l10800,14755e" filled="f" stroked="t" strokeweight=".398pt" strokecolor="#000000">
             <v:path arrowok="t"/>
           </v:shape>
@@ -59809,7 +60994,7 @@
     <w:r>
       <w:rPr/>
       <w:pict>
-        <v:shape style="position:absolute;margin-left:71pt;margin-top:741.360535pt;width:142.4pt;height:12pt;mso-position-horizontal-relative:page;mso-position-vertical-relative:page;z-index:-895" type="#_x0000_t202" filled="f" stroked="f">
+        <v:shape style="position:absolute;margin-left:71pt;margin-top:741.360535pt;width:142.4pt;height:12pt;mso-position-horizontal-relative:page;mso-position-vertical-relative:page;z-index:-912" type="#_x0000_t202" filled="f" stroked="f">
           <v:textbox inset="0,0,0,0">
             <w:txbxContent>
               <w:p>
@@ -59910,7 +61095,7 @@
     <w:r>
       <w:rPr/>
       <w:pict>
-        <v:shape style="position:absolute;margin-left:526.924683pt;margin-top:741.360535pt;width:15.1pt;height:12pt;mso-position-horizontal-relative:page;mso-position-vertical-relative:page;z-index:-894" type="#_x0000_t202" filled="f" stroked="f">
+        <v:shape style="position:absolute;margin-left:526.924683pt;margin-top:741.360535pt;width:15.1pt;height:12pt;mso-position-horizontal-relative:page;mso-position-vertical-relative:page;z-index:-911" type="#_x0000_t202" filled="f" stroked="f">
           <v:textbox inset="0,0,0,0">
             <w:txbxContent>
               <w:p>
@@ -59951,7 +61136,7 @@
                 </w:r>
                 <w:r>
                   <w:rPr/>
-                  <w:t>13</w:t>
+                  <w:t>14</w:t>
                 </w:r>
                 <w:r>
                   <w:rPr/>
@@ -59974,7 +61159,7 @@
 </w:ftr>
 </file>
 
-<file path=word/footer12.xml><?xml version="1.0" encoding="utf-8"?>
+<file path=word/footer13.xml><?xml version="1.0" encoding="utf-8"?>
 <w:ftr xmlns:ve="http://schemas.openxmlformats.org/markup-compatibility/2006" xmlns:o="urn:schemas-microsoft-com:office:office" xmlns:r="http://schemas.openxmlformats.org/officeDocument/2006/relationships" xmlns:m="http://schemas.openxmlformats.org/officeDocument/2006/math" xmlns:v="urn:schemas-microsoft-com:vml" xmlns:wp="http://schemas.openxmlformats.org/drawingml/2006/wordprocessingDrawing" xmlns:w10="urn:schemas-microsoft-com:office:word" xmlns:w="http://schemas.openxmlformats.org/wordprocessingml/2006/main" xmlns:wne="http://schemas.microsoft.com/office/word/2006/wordml" xml:space="preserve">
   <w:p>
     <w:pPr>
@@ -59987,7 +61172,7 @@
     <w:r>
       <w:rPr/>
       <w:pict>
-        <v:group style="position:absolute;margin-left:72pt;margin-top:737.732971pt;width:468pt;height:.1pt;mso-position-horizontal-relative:page;mso-position-vertical-relative:page;z-index:-893" coordorigin="1440,14755" coordsize="9360,2">
+        <v:group style="position:absolute;margin-left:72pt;margin-top:737.732971pt;width:468pt;height:.1pt;mso-position-horizontal-relative:page;mso-position-vertical-relative:page;z-index:-910" coordorigin="1440,14755" coordsize="9360,2">
           <v:shape style="position:absolute;left:1440;top:14755;width:9360;height:2" coordorigin="1440,14755" coordsize="9360,0" path="m1440,14755l10800,14755e" filled="f" stroked="t" strokeweight=".398pt" strokecolor="#000000">
             <v:path arrowok="t"/>
           </v:shape>
@@ -59998,7 +61183,7 @@
     <w:r>
       <w:rPr/>
       <w:pict>
-        <v:shape style="position:absolute;margin-left:71pt;margin-top:741.360535pt;width:324.350pt;height:12pt;mso-position-horizontal-relative:page;mso-position-vertical-relative:page;z-index:-892" type="#_x0000_t202" filled="f" stroked="f">
+        <v:shape style="position:absolute;margin-left:71pt;margin-top:741.360535pt;width:324.350pt;height:12pt;mso-position-horizontal-relative:page;mso-position-vertical-relative:page;z-index:-909" type="#_x0000_t202" filled="f" stroked="f">
           <v:textbox inset="0,0,0,0">
             <w:txbxContent>
               <w:p>
@@ -60231,7 +61416,7 @@
     <w:r>
       <w:rPr/>
       <w:pict>
-        <v:shape style="position:absolute;margin-left:526.924683pt;margin-top:741.360535pt;width:15.1pt;height:12pt;mso-position-horizontal-relative:page;mso-position-vertical-relative:page;z-index:-891" type="#_x0000_t202" filled="f" stroked="f">
+        <v:shape style="position:absolute;margin-left:526.924683pt;margin-top:741.360535pt;width:15.1pt;height:12pt;mso-position-horizontal-relative:page;mso-position-vertical-relative:page;z-index:-908" type="#_x0000_t202" filled="f" stroked="f">
           <v:textbox inset="0,0,0,0">
             <w:txbxContent>
               <w:p>
@@ -60272,7 +61457,7 @@
                 </w:r>
                 <w:r>
                   <w:rPr/>
-                  <w:t>14</w:t>
+                  <w:t>15</w:t>
                 </w:r>
                 <w:r>
                   <w:rPr/>
@@ -60308,7 +61493,7 @@
     <w:r>
       <w:rPr/>
       <w:pict>
-        <v:group style="position:absolute;margin-left:72pt;margin-top:737.732971pt;width:468pt;height:.1pt;mso-position-horizontal-relative:page;mso-position-vertical-relative:page;z-index:-926" coordorigin="1440,14755" coordsize="9360,2">
+        <v:group style="position:absolute;margin-left:72pt;margin-top:737.732971pt;width:468pt;height:.1pt;mso-position-horizontal-relative:page;mso-position-vertical-relative:page;z-index:-946" coordorigin="1440,14755" coordsize="9360,2">
           <v:shape style="position:absolute;left:1440;top:14755;width:9360;height:2" coordorigin="1440,14755" coordsize="9360,0" path="m1440,14755l10800,14755e" filled="f" stroked="t" strokeweight=".398pt" strokecolor="#000000">
             <v:path arrowok="t"/>
           </v:shape>
@@ -60319,7 +61504,45 @@
     <w:r>
       <w:rPr/>
       <w:pict>
-        <v:shape style="position:absolute;margin-left:533.460999pt;margin-top:741.360535pt;width:7.55pt;height:12pt;mso-position-horizontal-relative:page;mso-position-vertical-relative:page;z-index:-925" type="#_x0000_t202" filled="f" stroked="f">
+        <v:shape style="position:absolute;margin-left:71pt;margin-top:741.360535pt;width:56.8pt;height:12pt;mso-position-horizontal-relative:page;mso-position-vertical-relative:page;z-index:-945" type="#_x0000_t202" filled="f" stroked="f">
+          <v:textbox inset="0,0,0,0">
+            <w:txbxContent>
+              <w:p>
+                <w:pPr>
+                  <w:spacing w:line="214" w:lineRule="exact" w:before="0"/>
+                  <w:ind w:left="20" w:right="0" w:firstLine="0"/>
+                  <w:jc w:val="left"/>
+                  <w:rPr>
+                    <w:rFonts w:ascii="Times New Roman" w:hAnsi="Times New Roman" w:cs="Times New Roman" w:eastAsia="Times New Roman"/>
+                    <w:sz w:val="20"/>
+                    <w:szCs w:val="20"/>
+                  </w:rPr>
+                </w:pPr>
+                <w:r>
+                  <w:rPr>
+                    <w:rFonts w:ascii="Times New Roman"/>
+                    <w:b/>
+                    <w:sz w:val="20"/>
+                  </w:rPr>
+                  <w:t>CONTENTS</w:t>
+                </w:r>
+                <w:r>
+                  <w:rPr>
+                    <w:rFonts w:ascii="Times New Roman"/>
+                    <w:sz w:val="20"/>
+                  </w:rPr>
+                </w:r>
+              </w:p>
+            </w:txbxContent>
+          </v:textbox>
+          <w10:wrap type="none"/>
+        </v:shape>
+      </w:pict>
+    </w:r>
+    <w:r>
+      <w:rPr/>
+      <w:pict>
+        <v:shape style="position:absolute;margin-left:533.460999pt;margin-top:741.360535pt;width:7.55pt;height:12pt;mso-position-horizontal-relative:page;mso-position-vertical-relative:page;z-index:-944" type="#_x0000_t202" filled="f" stroked="f">
           <v:textbox inset="0,0,0,0">
             <w:txbxContent>
               <w:p>
@@ -60372,7 +61595,7 @@
     <w:r>
       <w:rPr/>
       <w:pict>
-        <v:group style="position:absolute;margin-left:72pt;margin-top:737.732971pt;width:468pt;height:.1pt;mso-position-horizontal-relative:page;mso-position-vertical-relative:page;z-index:-922" coordorigin="1440,14755" coordsize="9360,2">
+        <v:group style="position:absolute;margin-left:72pt;margin-top:737.732971pt;width:468pt;height:.1pt;mso-position-horizontal-relative:page;mso-position-vertical-relative:page;z-index:-943" coordorigin="1440,14755" coordsize="9360,2">
           <v:shape style="position:absolute;left:1440;top:14755;width:9360;height:2" coordorigin="1440,14755" coordsize="9360,0" path="m1440,14755l10800,14755e" filled="f" stroked="t" strokeweight=".398pt" strokecolor="#000000">
             <v:path arrowok="t"/>
           </v:shape>
@@ -60383,7 +61606,71 @@
     <w:r>
       <w:rPr/>
       <w:pict>
-        <v:shape style="position:absolute;margin-left:71pt;margin-top:741.360535pt;width:161.75pt;height:12pt;mso-position-horizontal-relative:page;mso-position-vertical-relative:page;z-index:-921" type="#_x0000_t202" filled="f" stroked="f">
+        <v:shape style="position:absolute;margin-left:533.460999pt;margin-top:741.360535pt;width:7.55pt;height:12pt;mso-position-horizontal-relative:page;mso-position-vertical-relative:page;z-index:-942" type="#_x0000_t202" filled="f" stroked="f">
+          <v:textbox inset="0,0,0,0">
+            <w:txbxContent>
+              <w:p>
+                <w:pPr>
+                  <w:spacing w:line="214" w:lineRule="exact" w:before="0"/>
+                  <w:ind w:left="20" w:right="0" w:firstLine="0"/>
+                  <w:jc w:val="left"/>
+                  <w:rPr>
+                    <w:rFonts w:ascii="Times New Roman" w:hAnsi="Times New Roman" w:cs="Times New Roman" w:eastAsia="Times New Roman"/>
+                    <w:sz w:val="20"/>
+                    <w:szCs w:val="20"/>
+                  </w:rPr>
+                </w:pPr>
+                <w:r>
+                  <w:rPr>
+                    <w:rFonts w:ascii="Times New Roman"/>
+                    <w:b/>
+                    <w:w w:val="110"/>
+                    <w:sz w:val="20"/>
+                  </w:rPr>
+                  <w:t>2</w:t>
+                </w:r>
+                <w:r>
+                  <w:rPr>
+                    <w:rFonts w:ascii="Times New Roman"/>
+                    <w:sz w:val="20"/>
+                  </w:rPr>
+                </w:r>
+              </w:p>
+            </w:txbxContent>
+          </v:textbox>
+          <w10:wrap type="none"/>
+        </v:shape>
+      </w:pict>
+    </w:r>
+  </w:p>
+</w:ftr>
+</file>
+
+<file path=word/footer4.xml><?xml version="1.0" encoding="utf-8"?>
+<w:ftr xmlns:ve="http://schemas.openxmlformats.org/markup-compatibility/2006" xmlns:o="urn:schemas-microsoft-com:office:office" xmlns:r="http://schemas.openxmlformats.org/officeDocument/2006/relationships" xmlns:m="http://schemas.openxmlformats.org/officeDocument/2006/math" xmlns:v="urn:schemas-microsoft-com:vml" xmlns:wp="http://schemas.openxmlformats.org/drawingml/2006/wordprocessingDrawing" xmlns:w10="urn:schemas-microsoft-com:office:word" xmlns:w="http://schemas.openxmlformats.org/wordprocessingml/2006/main" xmlns:wne="http://schemas.microsoft.com/office/word/2006/wordml" xml:space="preserve">
+  <w:p>
+    <w:pPr>
+      <w:spacing w:line="14" w:lineRule="auto" w:before="0" w:after="0"/>
+      <w:rPr>
+        <w:sz w:val="20"/>
+        <w:szCs w:val="20"/>
+      </w:rPr>
+    </w:pPr>
+    <w:r>
+      <w:rPr/>
+      <w:pict>
+        <v:group style="position:absolute;margin-left:72pt;margin-top:737.732971pt;width:468pt;height:.1pt;mso-position-horizontal-relative:page;mso-position-vertical-relative:page;z-index:-939" coordorigin="1440,14755" coordsize="9360,2">
+          <v:shape style="position:absolute;left:1440;top:14755;width:9360;height:2" coordorigin="1440,14755" coordsize="9360,0" path="m1440,14755l10800,14755e" filled="f" stroked="t" strokeweight=".398pt" strokecolor="#000000">
+            <v:path arrowok="t"/>
+          </v:shape>
+          <w10:wrap type="none"/>
+        </v:group>
+      </w:pict>
+    </w:r>
+    <w:r>
+      <w:rPr/>
+      <w:pict>
+        <v:shape style="position:absolute;margin-left:71pt;margin-top:741.360535pt;width:161.75pt;height:12pt;mso-position-horizontal-relative:page;mso-position-vertical-relative:page;z-index:-938" type="#_x0000_t202" filled="f" stroked="f">
           <v:textbox inset="0,0,0,0">
             <w:txbxContent>
               <w:p>
@@ -60498,7 +61785,7 @@
     <w:r>
       <w:rPr/>
       <w:pict>
-        <v:shape style="position:absolute;margin-left:532.463928pt;margin-top:741.360535pt;width:9.550pt;height:12pt;mso-position-horizontal-relative:page;mso-position-vertical-relative:page;z-index:-920" type="#_x0000_t202" filled="f" stroked="f">
+        <v:shape style="position:absolute;margin-left:532.463928pt;margin-top:741.360535pt;width:9.550pt;height:12pt;mso-position-horizontal-relative:page;mso-position-vertical-relative:page;z-index:-937" type="#_x0000_t202" filled="f" stroked="f">
           <v:textbox inset="0,0,0,0">
             <w:txbxContent>
               <w:p>
@@ -60539,7 +61826,7 @@
                 </w:r>
                 <w:r>
                   <w:rPr/>
-                  <w:t>2</w:t>
+                  <w:t>3</w:t>
                 </w:r>
                 <w:r>
                   <w:rPr/>
@@ -60562,7 +61849,7 @@
 </w:ftr>
 </file>
 
-<file path=word/footer4.xml><?xml version="1.0" encoding="utf-8"?>
+<file path=word/footer5.xml><?xml version="1.0" encoding="utf-8"?>
 <w:ftr xmlns:ve="http://schemas.openxmlformats.org/markup-compatibility/2006" xmlns:o="urn:schemas-microsoft-com:office:office" xmlns:r="http://schemas.openxmlformats.org/officeDocument/2006/relationships" xmlns:m="http://schemas.openxmlformats.org/officeDocument/2006/math" xmlns:v="urn:schemas-microsoft-com:vml" xmlns:wp="http://schemas.openxmlformats.org/drawingml/2006/wordprocessingDrawing" xmlns:w10="urn:schemas-microsoft-com:office:word" xmlns:w="http://schemas.openxmlformats.org/wordprocessingml/2006/main" xmlns:wne="http://schemas.microsoft.com/office/word/2006/wordml" xml:space="preserve">
   <w:p>
     <w:pPr>
@@ -60575,7 +61862,7 @@
     <w:r>
       <w:rPr/>
       <w:pict>
-        <v:group style="position:absolute;margin-left:72pt;margin-top:737.732971pt;width:468pt;height:.1pt;mso-position-horizontal-relative:page;mso-position-vertical-relative:page;z-index:-919" coordorigin="1440,14755" coordsize="9360,2">
+        <v:group style="position:absolute;margin-left:72pt;margin-top:737.732971pt;width:468pt;height:.1pt;mso-position-horizontal-relative:page;mso-position-vertical-relative:page;z-index:-936" coordorigin="1440,14755" coordsize="9360,2">
           <v:shape style="position:absolute;left:1440;top:14755;width:9360;height:2" coordorigin="1440,14755" coordsize="9360,0" path="m1440,14755l10800,14755e" filled="f" stroked="t" strokeweight=".398pt" strokecolor="#000000">
             <v:path arrowok="t"/>
           </v:shape>
@@ -60586,7 +61873,7 @@
     <w:r>
       <w:rPr/>
       <w:pict>
-        <v:shape style="position:absolute;margin-left:71pt;margin-top:741.360535pt;width:55.6pt;height:12pt;mso-position-horizontal-relative:page;mso-position-vertical-relative:page;z-index:-918" type="#_x0000_t202" filled="f" stroked="f">
+        <v:shape style="position:absolute;margin-left:71pt;margin-top:741.360535pt;width:55.6pt;height:12pt;mso-position-horizontal-relative:page;mso-position-vertical-relative:page;z-index:-935" type="#_x0000_t202" filled="f" stroked="f">
           <v:textbox inset="0,0,0,0">
             <w:txbxContent>
               <w:p>
@@ -60674,7 +61961,7 @@
     <w:r>
       <w:rPr/>
       <w:pict>
-        <v:shape style="position:absolute;margin-left:532.460999pt;margin-top:741.360535pt;width:9.550pt;height:12pt;mso-position-horizontal-relative:page;mso-position-vertical-relative:page;z-index:-917" type="#_x0000_t202" filled="f" stroked="f">
+        <v:shape style="position:absolute;margin-left:532.460999pt;margin-top:741.360535pt;width:9.550pt;height:12pt;mso-position-horizontal-relative:page;mso-position-vertical-relative:page;z-index:-934" type="#_x0000_t202" filled="f" stroked="f">
           <v:textbox inset="0,0,0,0">
             <w:txbxContent>
               <w:p>
@@ -60715,7 +62002,7 @@
                 </w:r>
                 <w:r>
                   <w:rPr/>
-                  <w:t>3</w:t>
+                  <w:t>4</w:t>
                 </w:r>
                 <w:r>
                   <w:rPr/>
@@ -60738,7 +62025,7 @@
 </w:ftr>
 </file>
 
-<file path=word/footer5.xml><?xml version="1.0" encoding="utf-8"?>
+<file path=word/footer6.xml><?xml version="1.0" encoding="utf-8"?>
 <w:ftr xmlns:ve="http://schemas.openxmlformats.org/markup-compatibility/2006" xmlns:o="urn:schemas-microsoft-com:office:office" xmlns:r="http://schemas.openxmlformats.org/officeDocument/2006/relationships" xmlns:m="http://schemas.openxmlformats.org/officeDocument/2006/math" xmlns:v="urn:schemas-microsoft-com:vml" xmlns:wp="http://schemas.openxmlformats.org/drawingml/2006/wordprocessingDrawing" xmlns:w10="urn:schemas-microsoft-com:office:word" xmlns:w="http://schemas.openxmlformats.org/wordprocessingml/2006/main" xmlns:wne="http://schemas.microsoft.com/office/word/2006/wordml" xml:space="preserve">
   <w:p>
     <w:pPr>
@@ -60751,7 +62038,7 @@
     <w:r>
       <w:rPr/>
       <w:pict>
-        <v:group style="position:absolute;margin-left:72pt;margin-top:737.732971pt;width:468pt;height:.1pt;mso-position-horizontal-relative:page;mso-position-vertical-relative:page;z-index:-916" coordorigin="1440,14755" coordsize="9360,2">
+        <v:group style="position:absolute;margin-left:72pt;margin-top:737.732971pt;width:468pt;height:.1pt;mso-position-horizontal-relative:page;mso-position-vertical-relative:page;z-index:-933" coordorigin="1440,14755" coordsize="9360,2">
           <v:shape style="position:absolute;left:1440;top:14755;width:9360;height:2" coordorigin="1440,14755" coordsize="9360,0" path="m1440,14755l10800,14755e" filled="f" stroked="t" strokeweight=".398pt" strokecolor="#000000">
             <v:path arrowok="t"/>
           </v:shape>
@@ -60762,7 +62049,7 @@
     <w:r>
       <w:rPr/>
       <w:pict>
-        <v:shape style="position:absolute;margin-left:71pt;margin-top:741.360535pt;width:116.15pt;height:12pt;mso-position-horizontal-relative:page;mso-position-vertical-relative:page;z-index:-915" type="#_x0000_t202" filled="f" stroked="f">
+        <v:shape style="position:absolute;margin-left:71pt;margin-top:741.360535pt;width:116.15pt;height:12pt;mso-position-horizontal-relative:page;mso-position-vertical-relative:page;z-index:-932" type="#_x0000_t202" filled="f" stroked="f">
           <v:textbox inset="0,0,0,0">
             <w:txbxContent>
               <w:p>
@@ -60863,95 +62150,7 @@
     <w:r>
       <w:rPr/>
       <w:pict>
-        <v:shape style="position:absolute;margin-left:532.460999pt;margin-top:741.360535pt;width:9.550pt;height:12pt;mso-position-horizontal-relative:page;mso-position-vertical-relative:page;z-index:-914" type="#_x0000_t202" filled="f" stroked="f">
-          <v:textbox inset="0,0,0,0">
-            <w:txbxContent>
-              <w:p>
-                <w:pPr>
-                  <w:spacing w:line="214" w:lineRule="exact" w:before="0"/>
-                  <w:ind w:left="40" w:right="0" w:firstLine="0"/>
-                  <w:jc w:val="left"/>
-                  <w:rPr>
-                    <w:rFonts w:ascii="Times New Roman" w:hAnsi="Times New Roman" w:cs="Times New Roman" w:eastAsia="Times New Roman"/>
-                    <w:sz w:val="20"/>
-                    <w:szCs w:val="20"/>
-                  </w:rPr>
-                </w:pPr>
-                <w:r>
-                  <w:rPr>
-                    <w:rFonts w:ascii="Times New Roman"/>
-                    <w:b/>
-                    <w:w w:val="110"/>
-                    <w:sz w:val="20"/>
-                  </w:rPr>
-                </w:r>
-                <w:r>
-                  <w:rPr/>
-                  <w:fldChar w:fldCharType="begin"/>
-                </w:r>
-                <w:r>
-                  <w:rPr>
-                    <w:rFonts w:ascii="Times New Roman"/>
-                    <w:b/>
-                    <w:w w:val="110"/>
-                    <w:sz w:val="20"/>
-                  </w:rPr>
-                  <w:instrText> PAGE </w:instrText>
-                </w:r>
-                <w:r>
-                  <w:rPr/>
-                  <w:fldChar w:fldCharType="separate"/>
-                </w:r>
-                <w:r>
-                  <w:rPr/>
-                  <w:t>5</w:t>
-                </w:r>
-                <w:r>
-                  <w:rPr/>
-                  <w:fldChar w:fldCharType="end"/>
-                </w:r>
-                <w:r>
-                  <w:rPr>
-                    <w:rFonts w:ascii="Times New Roman"/>
-                    <w:sz w:val="20"/>
-                  </w:rPr>
-                </w:r>
-              </w:p>
-            </w:txbxContent>
-          </v:textbox>
-          <w10:wrap type="none"/>
-        </v:shape>
-      </w:pict>
-    </w:r>
-  </w:p>
-</w:ftr>
-</file>
-
-<file path=word/footer6.xml><?xml version="1.0" encoding="utf-8"?>
-<w:ftr xmlns:ve="http://schemas.openxmlformats.org/markup-compatibility/2006" xmlns:o="urn:schemas-microsoft-com:office:office" xmlns:r="http://schemas.openxmlformats.org/officeDocument/2006/relationships" xmlns:m="http://schemas.openxmlformats.org/officeDocument/2006/math" xmlns:v="urn:schemas-microsoft-com:vml" xmlns:wp="http://schemas.openxmlformats.org/drawingml/2006/wordprocessingDrawing" xmlns:w10="urn:schemas-microsoft-com:office:word" xmlns:w="http://schemas.openxmlformats.org/wordprocessingml/2006/main" xmlns:wne="http://schemas.microsoft.com/office/word/2006/wordml" xml:space="preserve">
-  <w:p>
-    <w:pPr>
-      <w:spacing w:line="14" w:lineRule="auto" w:before="0" w:after="0"/>
-      <w:rPr>
-        <w:sz w:val="20"/>
-        <w:szCs w:val="20"/>
-      </w:rPr>
-    </w:pPr>
-    <w:r>
-      <w:rPr/>
-      <w:pict>
-        <v:group style="position:absolute;margin-left:72pt;margin-top:737.732971pt;width:468pt;height:.1pt;mso-position-horizontal-relative:page;mso-position-vertical-relative:page;z-index:-913" coordorigin="1440,14755" coordsize="9360,2">
-          <v:shape style="position:absolute;left:1440;top:14755;width:9360;height:2" coordorigin="1440,14755" coordsize="9360,0" path="m1440,14755l10800,14755e" filled="f" stroked="t" strokeweight=".398pt" strokecolor="#000000">
-            <v:path arrowok="t"/>
-          </v:shape>
-          <w10:wrap type="none"/>
-        </v:group>
-      </w:pict>
-    </w:r>
-    <w:r>
-      <w:rPr/>
-      <w:pict>
-        <v:shape style="position:absolute;margin-left:532.460999pt;margin-top:741.360535pt;width:9.550pt;height:12pt;mso-position-horizontal-relative:page;mso-position-vertical-relative:page;z-index:-912" type="#_x0000_t202" filled="f" stroked="f">
+        <v:shape style="position:absolute;margin-left:532.460999pt;margin-top:741.360535pt;width:9.550pt;height:12pt;mso-position-horizontal-relative:page;mso-position-vertical-relative:page;z-index:-931" type="#_x0000_t202" filled="f" stroked="f">
           <v:textbox inset="0,0,0,0">
             <w:txbxContent>
               <w:p>
@@ -61028,7 +62227,7 @@
     <w:r>
       <w:rPr/>
       <w:pict>
-        <v:group style="position:absolute;margin-left:72pt;margin-top:737.732971pt;width:468pt;height:.1pt;mso-position-horizontal-relative:page;mso-position-vertical-relative:page;z-index:-909" coordorigin="1440,14755" coordsize="9360,2">
+        <v:group style="position:absolute;margin-left:72pt;margin-top:737.732971pt;width:468pt;height:.1pt;mso-position-horizontal-relative:page;mso-position-vertical-relative:page;z-index:-930" coordorigin="1440,14755" coordsize="9360,2">
           <v:shape style="position:absolute;left:1440;top:14755;width:9360;height:2" coordorigin="1440,14755" coordsize="9360,0" path="m1440,14755l10800,14755e" filled="f" stroked="t" strokeweight=".398pt" strokecolor="#000000">
             <v:path arrowok="t"/>
           </v:shape>
@@ -61039,7 +62238,95 @@
     <w:r>
       <w:rPr/>
       <w:pict>
-        <v:shape style="position:absolute;margin-left:71pt;margin-top:741.360535pt;width:148.15pt;height:12pt;mso-position-horizontal-relative:page;mso-position-vertical-relative:page;z-index:-908" type="#_x0000_t202" filled="f" stroked="f">
+        <v:shape style="position:absolute;margin-left:532.460999pt;margin-top:741.360535pt;width:9.550pt;height:12pt;mso-position-horizontal-relative:page;mso-position-vertical-relative:page;z-index:-929" type="#_x0000_t202" filled="f" stroked="f">
+          <v:textbox inset="0,0,0,0">
+            <w:txbxContent>
+              <w:p>
+                <w:pPr>
+                  <w:spacing w:line="214" w:lineRule="exact" w:before="0"/>
+                  <w:ind w:left="40" w:right="0" w:firstLine="0"/>
+                  <w:jc w:val="left"/>
+                  <w:rPr>
+                    <w:rFonts w:ascii="Times New Roman" w:hAnsi="Times New Roman" w:cs="Times New Roman" w:eastAsia="Times New Roman"/>
+                    <w:sz w:val="20"/>
+                    <w:szCs w:val="20"/>
+                  </w:rPr>
+                </w:pPr>
+                <w:r>
+                  <w:rPr>
+                    <w:rFonts w:ascii="Times New Roman"/>
+                    <w:b/>
+                    <w:w w:val="110"/>
+                    <w:sz w:val="20"/>
+                  </w:rPr>
+                </w:r>
+                <w:r>
+                  <w:rPr/>
+                  <w:fldChar w:fldCharType="begin"/>
+                </w:r>
+                <w:r>
+                  <w:rPr>
+                    <w:rFonts w:ascii="Times New Roman"/>
+                    <w:b/>
+                    <w:w w:val="110"/>
+                    <w:sz w:val="20"/>
+                  </w:rPr>
+                  <w:instrText> PAGE </w:instrText>
+                </w:r>
+                <w:r>
+                  <w:rPr/>
+                  <w:fldChar w:fldCharType="separate"/>
+                </w:r>
+                <w:r>
+                  <w:rPr/>
+                  <w:t>7</w:t>
+                </w:r>
+                <w:r>
+                  <w:rPr/>
+                  <w:fldChar w:fldCharType="end"/>
+                </w:r>
+                <w:r>
+                  <w:rPr>
+                    <w:rFonts w:ascii="Times New Roman"/>
+                    <w:sz w:val="20"/>
+                  </w:rPr>
+                </w:r>
+              </w:p>
+            </w:txbxContent>
+          </v:textbox>
+          <w10:wrap type="none"/>
+        </v:shape>
+      </w:pict>
+    </w:r>
+  </w:p>
+</w:ftr>
+</file>
+
+<file path=word/footer8.xml><?xml version="1.0" encoding="utf-8"?>
+<w:ftr xmlns:ve="http://schemas.openxmlformats.org/markup-compatibility/2006" xmlns:o="urn:schemas-microsoft-com:office:office" xmlns:r="http://schemas.openxmlformats.org/officeDocument/2006/relationships" xmlns:m="http://schemas.openxmlformats.org/officeDocument/2006/math" xmlns:v="urn:schemas-microsoft-com:vml" xmlns:wp="http://schemas.openxmlformats.org/drawingml/2006/wordprocessingDrawing" xmlns:w10="urn:schemas-microsoft-com:office:word" xmlns:w="http://schemas.openxmlformats.org/wordprocessingml/2006/main" xmlns:wne="http://schemas.microsoft.com/office/word/2006/wordml" xml:space="preserve">
+  <w:p>
+    <w:pPr>
+      <w:spacing w:line="14" w:lineRule="auto" w:before="0" w:after="0"/>
+      <w:rPr>
+        <w:sz w:val="20"/>
+        <w:szCs w:val="20"/>
+      </w:rPr>
+    </w:pPr>
+    <w:r>
+      <w:rPr/>
+      <w:pict>
+        <v:group style="position:absolute;margin-left:72pt;margin-top:737.732971pt;width:468pt;height:.1pt;mso-position-horizontal-relative:page;mso-position-vertical-relative:page;z-index:-926" coordorigin="1440,14755" coordsize="9360,2">
+          <v:shape style="position:absolute;left:1440;top:14755;width:9360;height:2" coordorigin="1440,14755" coordsize="9360,0" path="m1440,14755l10800,14755e" filled="f" stroked="t" strokeweight=".398pt" strokecolor="#000000">
+            <v:path arrowok="t"/>
+          </v:shape>
+          <w10:wrap type="none"/>
+        </v:group>
+      </w:pict>
+    </w:r>
+    <w:r>
+      <w:rPr/>
+      <w:pict>
+        <v:shape style="position:absolute;margin-left:71pt;margin-top:741.360535pt;width:148.15pt;height:12pt;mso-position-horizontal-relative:page;mso-position-vertical-relative:page;z-index:-925" type="#_x0000_t202" filled="f" stroked="f">
           <v:textbox inset="0,0,0,0">
             <w:txbxContent>
               <w:p>
@@ -61146,7 +62433,7 @@
     <w:r>
       <w:rPr/>
       <w:pict>
-        <v:shape style="position:absolute;margin-left:532.463928pt;margin-top:741.360535pt;width:9.550pt;height:12pt;mso-position-horizontal-relative:page;mso-position-vertical-relative:page;z-index:-907" type="#_x0000_t202" filled="f" stroked="f">
+        <v:shape style="position:absolute;margin-left:532.463928pt;margin-top:741.360535pt;width:9.550pt;height:12pt;mso-position-horizontal-relative:page;mso-position-vertical-relative:page;z-index:-924" type="#_x0000_t202" filled="f" stroked="f">
           <v:textbox inset="0,0,0,0">
             <w:txbxContent>
               <w:p>
@@ -61187,7 +62474,7 @@
                 </w:r>
                 <w:r>
                   <w:rPr/>
-                  <w:t>7</w:t>
+                  <w:t>8</w:t>
                 </w:r>
                 <w:r>
                   <w:rPr/>
@@ -61210,7 +62497,7 @@
 </w:ftr>
 </file>
 
-<file path=word/footer8.xml><?xml version="1.0" encoding="utf-8"?>
+<file path=word/footer9.xml><?xml version="1.0" encoding="utf-8"?>
 <w:ftr xmlns:ve="http://schemas.openxmlformats.org/markup-compatibility/2006" xmlns:o="urn:schemas-microsoft-com:office:office" xmlns:r="http://schemas.openxmlformats.org/officeDocument/2006/relationships" xmlns:m="http://schemas.openxmlformats.org/officeDocument/2006/math" xmlns:v="urn:schemas-microsoft-com:vml" xmlns:wp="http://schemas.openxmlformats.org/drawingml/2006/wordprocessingDrawing" xmlns:w10="urn:schemas-microsoft-com:office:word" xmlns:w="http://schemas.openxmlformats.org/wordprocessingml/2006/main" xmlns:wne="http://schemas.microsoft.com/office/word/2006/wordml" xml:space="preserve">
   <w:p>
     <w:pPr>
@@ -61223,7 +62510,7 @@
     <w:r>
       <w:rPr/>
       <w:pict>
-        <v:group style="position:absolute;margin-left:72pt;margin-top:737.732971pt;width:468pt;height:.1pt;mso-position-horizontal-relative:page;mso-position-vertical-relative:page;z-index:-906" coordorigin="1440,14755" coordsize="9360,2">
+        <v:group style="position:absolute;margin-left:72pt;margin-top:737.732971pt;width:468pt;height:.1pt;mso-position-horizontal-relative:page;mso-position-vertical-relative:page;z-index:-923" coordorigin="1440,14755" coordsize="9360,2">
           <v:shape style="position:absolute;left:1440;top:14755;width:9360;height:2" coordorigin="1440,14755" coordsize="9360,0" path="m1440,14755l10800,14755e" filled="f" stroked="t" strokeweight=".398pt" strokecolor="#000000">
             <v:path arrowok="t"/>
           </v:shape>
@@ -61234,7 +62521,7 @@
     <w:r>
       <w:rPr/>
       <w:pict>
-        <v:shape style="position:absolute;margin-left:71pt;margin-top:741.360535pt;width:108.9pt;height:12pt;mso-position-horizontal-relative:page;mso-position-vertical-relative:page;z-index:-905" type="#_x0000_t202" filled="f" stroked="f">
+        <v:shape style="position:absolute;margin-left:71pt;margin-top:741.360535pt;width:108.9pt;height:12pt;mso-position-horizontal-relative:page;mso-position-vertical-relative:page;z-index:-922" type="#_x0000_t202" filled="f" stroked="f">
           <v:textbox inset="0,0,0,0">
             <w:txbxContent>
               <w:p>
@@ -61322,95 +62609,7 @@
     <w:r>
       <w:rPr/>
       <w:pict>
-        <v:shape style="position:absolute;margin-left:532.460999pt;margin-top:741.360535pt;width:9.550pt;height:12pt;mso-position-horizontal-relative:page;mso-position-vertical-relative:page;z-index:-904" type="#_x0000_t202" filled="f" stroked="f">
-          <v:textbox inset="0,0,0,0">
-            <w:txbxContent>
-              <w:p>
-                <w:pPr>
-                  <w:spacing w:line="214" w:lineRule="exact" w:before="0"/>
-                  <w:ind w:left="40" w:right="0" w:firstLine="0"/>
-                  <w:jc w:val="left"/>
-                  <w:rPr>
-                    <w:rFonts w:ascii="Times New Roman" w:hAnsi="Times New Roman" w:cs="Times New Roman" w:eastAsia="Times New Roman"/>
-                    <w:sz w:val="20"/>
-                    <w:szCs w:val="20"/>
-                  </w:rPr>
-                </w:pPr>
-                <w:r>
-                  <w:rPr>
-                    <w:rFonts w:ascii="Times New Roman"/>
-                    <w:b/>
-                    <w:w w:val="110"/>
-                    <w:sz w:val="20"/>
-                  </w:rPr>
-                </w:r>
-                <w:r>
-                  <w:rPr/>
-                  <w:fldChar w:fldCharType="begin"/>
-                </w:r>
-                <w:r>
-                  <w:rPr>
-                    <w:rFonts w:ascii="Times New Roman"/>
-                    <w:b/>
-                    <w:w w:val="110"/>
-                    <w:sz w:val="20"/>
-                  </w:rPr>
-                  <w:instrText> PAGE </w:instrText>
-                </w:r>
-                <w:r>
-                  <w:rPr/>
-                  <w:fldChar w:fldCharType="separate"/>
-                </w:r>
-                <w:r>
-                  <w:rPr/>
-                  <w:t>8</w:t>
-                </w:r>
-                <w:r>
-                  <w:rPr/>
-                  <w:fldChar w:fldCharType="end"/>
-                </w:r>
-                <w:r>
-                  <w:rPr>
-                    <w:rFonts w:ascii="Times New Roman"/>
-                    <w:sz w:val="20"/>
-                  </w:rPr>
-                </w:r>
-              </w:p>
-            </w:txbxContent>
-          </v:textbox>
-          <w10:wrap type="none"/>
-        </v:shape>
-      </w:pict>
-    </w:r>
-  </w:p>
-</w:ftr>
-</file>
-
-<file path=word/footer9.xml><?xml version="1.0" encoding="utf-8"?>
-<w:ftr xmlns:ve="http://schemas.openxmlformats.org/markup-compatibility/2006" xmlns:o="urn:schemas-microsoft-com:office:office" xmlns:r="http://schemas.openxmlformats.org/officeDocument/2006/relationships" xmlns:m="http://schemas.openxmlformats.org/officeDocument/2006/math" xmlns:v="urn:schemas-microsoft-com:vml" xmlns:wp="http://schemas.openxmlformats.org/drawingml/2006/wordprocessingDrawing" xmlns:w10="urn:schemas-microsoft-com:office:word" xmlns:w="http://schemas.openxmlformats.org/wordprocessingml/2006/main" xmlns:wne="http://schemas.microsoft.com/office/word/2006/wordml" xml:space="preserve">
-  <w:p>
-    <w:pPr>
-      <w:spacing w:line="14" w:lineRule="auto" w:before="0" w:after="0"/>
-      <w:rPr>
-        <w:sz w:val="20"/>
-        <w:szCs w:val="20"/>
-      </w:rPr>
-    </w:pPr>
-    <w:r>
-      <w:rPr/>
-      <w:pict>
-        <v:group style="position:absolute;margin-left:72pt;margin-top:737.732971pt;width:468pt;height:.1pt;mso-position-horizontal-relative:page;mso-position-vertical-relative:page;z-index:-903" coordorigin="1440,14755" coordsize="9360,2">
-          <v:shape style="position:absolute;left:1440;top:14755;width:9360;height:2" coordorigin="1440,14755" coordsize="9360,0" path="m1440,14755l10800,14755e" filled="f" stroked="t" strokeweight=".398pt" strokecolor="#000000">
-            <v:path arrowok="t"/>
-          </v:shape>
-          <w10:wrap type="none"/>
-        </v:group>
-      </w:pict>
-    </w:r>
-    <w:r>
-      <w:rPr/>
-      <w:pict>
-        <v:shape style="position:absolute;margin-left:532.460999pt;margin-top:741.360535pt;width:9.550pt;height:12pt;mso-position-horizontal-relative:page;mso-position-vertical-relative:page;z-index:-902" type="#_x0000_t202" filled="f" stroked="f">
+        <v:shape style="position:absolute;margin-left:532.460999pt;margin-top:741.360535pt;width:9.550pt;height:12pt;mso-position-horizontal-relative:page;mso-position-vertical-relative:page;z-index:-921" type="#_x0000_t202" filled="f" stroked="f">
           <v:textbox inset="0,0,0,0">
             <w:txbxContent>
               <w:p>
@@ -61491,7 +62690,7 @@
           <v:stroke joinstyle="miter"/>
           <v:path gradientshapeok="t" o:connecttype="rect"/>
         </v:shapetype>
-        <v:shape style="position:absolute;margin-left:97.399002pt;margin-top:110.054527pt;width:443.65pt;height:26.8pt;mso-position-horizontal-relative:page;mso-position-vertical-relative:page;z-index:-931" type="#_x0000_t202" filled="f" stroked="f">
+        <v:shape style="position:absolute;margin-left:97.399002pt;margin-top:110.054527pt;width:443.65pt;height:26.8pt;mso-position-horizontal-relative:page;mso-position-vertical-relative:page;z-index:-950" type="#_x0000_t202" filled="f" stroked="f">
           <v:textbox inset="0,0,0,0">
             <w:txbxContent>
               <w:p>
@@ -61612,7 +62811,7 @@
     <w:r>
       <w:rPr/>
       <w:pict>
-        <v:shape style="position:absolute;margin-left:402.671997pt;margin-top:141.935532pt;width:138.35pt;height:26.8pt;mso-position-horizontal-relative:page;mso-position-vertical-relative:page;z-index:-930" type="#_x0000_t202" filled="f" stroked="f">
+        <v:shape style="position:absolute;margin-left:402.671997pt;margin-top:141.935532pt;width:138.35pt;height:26.8pt;mso-position-horizontal-relative:page;mso-position-vertical-relative:page;z-index:-949" type="#_x0000_t202" filled="f" stroked="f">
           <v:textbox inset="0,0,0,0">
             <w:txbxContent>
               <w:p>
@@ -61657,26 +62856,29 @@
     <w:pPr>
       <w:spacing w:line="14" w:lineRule="auto" w:before="0" w:after="0"/>
       <w:rPr>
-        <w:sz w:val="20"/>
-        <w:szCs w:val="20"/>
+        <w:sz w:val="4"/>
+        <w:szCs w:val="4"/>
       </w:rPr>
     </w:pPr>
-    <w:r>
-      <w:rPr/>
-      <w:pict>
-        <v:group style="position:absolute;margin-left:72pt;margin-top:81.463997pt;width:468pt;height:.1pt;mso-position-horizontal-relative:page;mso-position-vertical-relative:page;z-index:-927" coordorigin="1440,1629" coordsize="9360,2">
-          <v:shape style="position:absolute;left:1440;top:1629;width:9360;height:2" coordorigin="1440,1629" coordsize="9360,0" path="m1440,1629l10800,1629e" filled="f" stroked="t" strokeweight=".996pt" strokecolor="#000000">
-            <v:path arrowok="t"/>
-          </v:shape>
-          <w10:wrap type="none"/>
-        </v:group>
-      </w:pict>
-    </w:r>
   </w:p>
 </w:hdr>
 </file>
 
 <file path=word/header4.xml><?xml version="1.0" encoding="utf-8"?>
+<w:hdr xmlns:ve="http://schemas.openxmlformats.org/markup-compatibility/2006" xmlns:o="urn:schemas-microsoft-com:office:office" xmlns:r="http://schemas.openxmlformats.org/officeDocument/2006/relationships" xmlns:m="http://schemas.openxmlformats.org/officeDocument/2006/math" xmlns:v="urn:schemas-microsoft-com:vml" xmlns:wp="http://schemas.openxmlformats.org/drawingml/2006/wordprocessingDrawing" xmlns:w10="urn:schemas-microsoft-com:office:word" xmlns:w="http://schemas.openxmlformats.org/wordprocessingml/2006/main" xmlns:wne="http://schemas.microsoft.com/office/word/2006/wordml" xml:space="preserve">
+  <w:p>
+    <w:pPr>
+      <w:spacing w:line="14" w:lineRule="auto" w:before="0" w:after="0"/>
+      <w:rPr>
+        <w:sz w:val="4"/>
+        <w:szCs w:val="4"/>
+      </w:rPr>
+    </w:pPr>
+  </w:p>
+</w:hdr>
+</file>
+
+<file path=word/header5.xml><?xml version="1.0" encoding="utf-8"?>
 <w:hdr xmlns:ve="http://schemas.openxmlformats.org/markup-compatibility/2006" xmlns:o="urn:schemas-microsoft-com:office:office" xmlns:r="http://schemas.openxmlformats.org/officeDocument/2006/relationships" xmlns:m="http://schemas.openxmlformats.org/officeDocument/2006/math" xmlns:v="urn:schemas-microsoft-com:vml" xmlns:wp="http://schemas.openxmlformats.org/drawingml/2006/wordprocessingDrawing" xmlns:w10="urn:schemas-microsoft-com:office:word" xmlns:w="http://schemas.openxmlformats.org/wordprocessingml/2006/main" xmlns:wne="http://schemas.microsoft.com/office/word/2006/wordml" xml:space="preserve">
   <w:p>
     <w:pPr>
@@ -61689,7 +62891,7 @@
     <w:r>
       <w:rPr/>
       <w:pict>
-        <v:group style="position:absolute;margin-left:72pt;margin-top:47.292999pt;width:468pt;height:.1pt;mso-position-horizontal-relative:page;mso-position-vertical-relative:page;z-index:-924" coordorigin="1440,946" coordsize="9360,2">
+        <v:group style="position:absolute;margin-left:72pt;margin-top:47.292999pt;width:468pt;height:.1pt;mso-position-horizontal-relative:page;mso-position-vertical-relative:page;z-index:-941" coordorigin="1440,946" coordsize="9360,2">
           <v:shape style="position:absolute;left:1440;top:946;width:9360;height:2" coordorigin="1440,946" coordsize="9360,0" path="m1440,946l10800,946e" filled="f" stroked="t" strokeweight=".398pt" strokecolor="#000000">
             <v:path arrowok="t"/>
           </v:shape>
@@ -61700,7 +62902,7 @@
     <w:r>
       <w:rPr/>
       <w:pict>
-        <v:shape style="position:absolute;margin-left:354.394989pt;margin-top:34.979527pt;width:181.1pt;height:12pt;mso-position-horizontal-relative:page;mso-position-vertical-relative:page;z-index:-923" type="#_x0000_t202" filled="f" stroked="f">
+        <v:shape style="position:absolute;margin-left:354.394989pt;margin-top:34.979527pt;width:181.1pt;height:12pt;mso-position-horizontal-relative:page;mso-position-vertical-relative:page;z-index:-940" type="#_x0000_t202" filled="f" stroked="f">
           <v:textbox inset="0,0,0,0">
             <w:txbxContent>
               <w:p>
@@ -61819,7 +63021,7 @@
 </w:hdr>
 </file>
 
-<file path=word/header5.xml><?xml version="1.0" encoding="utf-8"?>
+<file path=word/header6.xml><?xml version="1.0" encoding="utf-8"?>
 <w:hdr xmlns:ve="http://schemas.openxmlformats.org/markup-compatibility/2006" xmlns:o="urn:schemas-microsoft-com:office:office" xmlns:r="http://schemas.openxmlformats.org/officeDocument/2006/relationships" xmlns:m="http://schemas.openxmlformats.org/officeDocument/2006/math" xmlns:v="urn:schemas-microsoft-com:vml" xmlns:wp="http://schemas.openxmlformats.org/drawingml/2006/wordprocessingDrawing" xmlns:w10="urn:schemas-microsoft-com:office:word" xmlns:w="http://schemas.openxmlformats.org/wordprocessingml/2006/main" xmlns:wne="http://schemas.microsoft.com/office/word/2006/wordml" xml:space="preserve">
   <w:p>
     <w:pPr>
@@ -61833,7 +63035,7 @@
 </w:hdr>
 </file>
 
-<file path=word/header6.xml><?xml version="1.0" encoding="utf-8"?>
+<file path=word/header7.xml><?xml version="1.0" encoding="utf-8"?>
 <w:hdr xmlns:ve="http://schemas.openxmlformats.org/markup-compatibility/2006" xmlns:o="urn:schemas-microsoft-com:office:office" xmlns:r="http://schemas.openxmlformats.org/officeDocument/2006/relationships" xmlns:m="http://schemas.openxmlformats.org/officeDocument/2006/math" xmlns:v="urn:schemas-microsoft-com:vml" xmlns:wp="http://schemas.openxmlformats.org/drawingml/2006/wordprocessingDrawing" xmlns:w10="urn:schemas-microsoft-com:office:word" xmlns:w="http://schemas.openxmlformats.org/wordprocessingml/2006/main" xmlns:wne="http://schemas.microsoft.com/office/word/2006/wordml" xml:space="preserve">
   <w:p>
     <w:pPr>
@@ -61846,7 +63048,7 @@
     <w:r>
       <w:rPr/>
       <w:pict>
-        <v:group style="position:absolute;margin-left:72pt;margin-top:47.292999pt;width:468pt;height:.1pt;mso-position-horizontal-relative:page;mso-position-vertical-relative:page;z-index:-911" coordorigin="1440,946" coordsize="9360,2">
+        <v:group style="position:absolute;margin-left:72pt;margin-top:47.292999pt;width:468pt;height:.1pt;mso-position-horizontal-relative:page;mso-position-vertical-relative:page;z-index:-928" coordorigin="1440,946" coordsize="9360,2">
           <v:shape style="position:absolute;left:1440;top:946;width:9360;height:2" coordorigin="1440,946" coordsize="9360,0" path="m1440,946l10800,946e" filled="f" stroked="t" strokeweight=".398pt" strokecolor="#000000">
             <v:path arrowok="t"/>
           </v:shape>
@@ -61857,7 +63059,7 @@
     <w:r>
       <w:rPr/>
       <w:pict>
-        <v:shape style="position:absolute;margin-left:354.394989pt;margin-top:34.979527pt;width:181.1pt;height:12pt;mso-position-horizontal-relative:page;mso-position-vertical-relative:page;z-index:-910" type="#_x0000_t202" filled="f" stroked="f">
+        <v:shape style="position:absolute;margin-left:354.394989pt;margin-top:34.979527pt;width:181.1pt;height:12pt;mso-position-horizontal-relative:page;mso-position-vertical-relative:page;z-index:-927" type="#_x0000_t202" filled="f" stroked="f">
           <v:textbox inset="0,0,0,0">
             <w:txbxContent>
               <w:p>
@@ -61976,7 +63178,7 @@
 </w:hdr>
 </file>
 
-<file path=word/header7.xml><?xml version="1.0" encoding="utf-8"?>
+<file path=word/header8.xml><?xml version="1.0" encoding="utf-8"?>
 <w:hdr xmlns:ve="http://schemas.openxmlformats.org/markup-compatibility/2006" xmlns:o="urn:schemas-microsoft-com:office:office" xmlns:r="http://schemas.openxmlformats.org/officeDocument/2006/relationships" xmlns:m="http://schemas.openxmlformats.org/officeDocument/2006/math" xmlns:v="urn:schemas-microsoft-com:vml" xmlns:wp="http://schemas.openxmlformats.org/drawingml/2006/wordprocessingDrawing" xmlns:w10="urn:schemas-microsoft-com:office:word" xmlns:w="http://schemas.openxmlformats.org/wordprocessingml/2006/main" xmlns:wne="http://schemas.microsoft.com/office/word/2006/wordml" xml:space="preserve">
   <w:p>
     <w:pPr>
@@ -61990,7 +63192,7 @@
 </w:hdr>
 </file>
 
-<file path=word/header8.xml><?xml version="1.0" encoding="utf-8"?>
+<file path=word/header9.xml><?xml version="1.0" encoding="utf-8"?>
 <w:hdr xmlns:ve="http://schemas.openxmlformats.org/markup-compatibility/2006" xmlns:o="urn:schemas-microsoft-com:office:office" xmlns:r="http://schemas.openxmlformats.org/officeDocument/2006/relationships" xmlns:m="http://schemas.openxmlformats.org/officeDocument/2006/math" xmlns:v="urn:schemas-microsoft-com:vml" xmlns:wp="http://schemas.openxmlformats.org/drawingml/2006/wordprocessingDrawing" xmlns:w10="urn:schemas-microsoft-com:office:word" xmlns:w="http://schemas.openxmlformats.org/wordprocessingml/2006/main" xmlns:wne="http://schemas.microsoft.com/office/word/2006/wordml" xml:space="preserve">
   <w:p>
     <w:pPr>
@@ -62003,7 +63205,7 @@
     <w:r>
       <w:rPr/>
       <w:pict>
-        <v:group style="position:absolute;margin-left:72pt;margin-top:47.292999pt;width:468pt;height:.1pt;mso-position-horizontal-relative:page;mso-position-vertical-relative:page;z-index:-901" coordorigin="1440,946" coordsize="9360,2">
+        <v:group style="position:absolute;margin-left:72pt;margin-top:47.292999pt;width:468pt;height:.1pt;mso-position-horizontal-relative:page;mso-position-vertical-relative:page;z-index:-918" coordorigin="1440,946" coordsize="9360,2">
           <v:shape style="position:absolute;left:1440;top:946;width:9360;height:2" coordorigin="1440,946" coordsize="9360,0" path="m1440,946l10800,946e" filled="f" stroked="t" strokeweight=".398pt" strokecolor="#000000">
             <v:path arrowok="t"/>
           </v:shape>
@@ -62014,7 +63216,7 @@
     <w:r>
       <w:rPr/>
       <w:pict>
-        <v:shape style="position:absolute;margin-left:354.394989pt;margin-top:34.979527pt;width:181.1pt;height:12pt;mso-position-horizontal-relative:page;mso-position-vertical-relative:page;z-index:-900" type="#_x0000_t202" filled="f" stroked="f">
+        <v:shape style="position:absolute;margin-left:354.394989pt;margin-top:34.979527pt;width:181.1pt;height:12pt;mso-position-horizontal-relative:page;mso-position-vertical-relative:page;z-index:-917" type="#_x0000_t202" filled="f" stroked="f">
           <v:textbox inset="0,0,0,0">
             <w:txbxContent>
               <w:p>

</xml_diff>